<commit_message>
Added solutions of Exam Preparation IV (Pr.03 & Pr.04)
</commit_message>
<xml_diff>
--- a/00.Exam-Preparation/Exam Preparation IV/04. Cubic Messages_Условие.docx
+++ b/00.Exam-Preparation/Exam Preparation IV/04. Cubic Messages_Условие.docx
@@ -1,22 +1,22 @@
 
 <file path=word/document.xml><?xml version="1.0" encoding="utf-8"?>
-<w:document xmlns:wpc="http://schemas.microsoft.com/office/word/2010/wordprocessingCanvas" xmlns:cx="http://schemas.microsoft.com/office/drawing/2014/chartex" xmlns:cx1="http://schemas.microsoft.com/office/drawing/2015/9/8/chartex" xmlns:cx2="http://schemas.microsoft.com/office/drawing/2015/10/21/chartex" xmlns:mc="http://schemas.openxmlformats.org/markup-compatibility/2006" xmlns:o="urn:schemas-microsoft-com:office:office" xmlns:r="http://schemas.openxmlformats.org/officeDocument/2006/relationships" xmlns:m="http://schemas.openxmlformats.org/officeDocument/2006/math" xmlns:v="urn:schemas-microsoft-com:vml" xmlns:wp14="http://schemas.microsoft.com/office/word/2010/wordprocessingDrawing" xmlns:wp="http://schemas.openxmlformats.org/drawingml/2006/wordprocessingDrawing" xmlns:w10="urn:schemas-microsoft-com:office:word" xmlns:w="http://schemas.openxmlformats.org/wordprocessingml/2006/main" xmlns:w14="http://schemas.microsoft.com/office/word/2010/wordml" xmlns:w15="http://schemas.microsoft.com/office/word/2012/wordml" xmlns:w16se="http://schemas.microsoft.com/office/word/2015/wordml/symex" xmlns:wpg="http://schemas.microsoft.com/office/word/2010/wordprocessingGroup" xmlns:wpi="http://schemas.microsoft.com/office/word/2010/wordprocessingInk" xmlns:wne="http://schemas.microsoft.com/office/word/2006/wordml" xmlns:wps="http://schemas.microsoft.com/office/word/2010/wordprocessingShape" mc:Ignorable="w14 w15 w16se wp14">
+<w:document xmlns:wpc="http://schemas.microsoft.com/office/word/2010/wordprocessingCanvas" xmlns:mc="http://schemas.openxmlformats.org/markup-compatibility/2006" xmlns:o="urn:schemas-microsoft-com:office:office" xmlns:r="http://schemas.openxmlformats.org/officeDocument/2006/relationships" xmlns:m="http://schemas.openxmlformats.org/officeDocument/2006/math" xmlns:v="urn:schemas-microsoft-com:vml" xmlns:wp14="http://schemas.microsoft.com/office/word/2010/wordprocessingDrawing" xmlns:wp="http://schemas.openxmlformats.org/drawingml/2006/wordprocessingDrawing" xmlns:w10="urn:schemas-microsoft-com:office:word" xmlns:w="http://schemas.openxmlformats.org/wordprocessingml/2006/main" xmlns:w14="http://schemas.microsoft.com/office/word/2010/wordml" xmlns:wpg="http://schemas.microsoft.com/office/word/2010/wordprocessingGroup" xmlns:wpi="http://schemas.microsoft.com/office/word/2010/wordprocessingInk" xmlns:wne="http://schemas.microsoft.com/office/word/2006/wordml" xmlns:wps="http://schemas.microsoft.com/office/word/2010/wordprocessingShape" mc:Ignorable="w14 wp14">
   <w:body>
     <w:p>
       <w:pPr>
         <w:pStyle w:val="Heading1"/>
       </w:pPr>
-      <w:r>
-        <w:t xml:space="preserve">Problem </w:t>
-      </w:r>
-      <w:r>
-        <w:rPr>
-          <w:lang w:val="en-GB"/>
-        </w:rPr>
-        <w:t>4</w:t>
-      </w:r>
       <w:bookmarkStart w:id="0" w:name="_GoBack"/>
       <w:bookmarkEnd w:id="0"/>
+      <w:r>
+        <w:t xml:space="preserve">Problem </w:t>
+      </w:r>
+      <w:r>
+        <w:rPr>
+          <w:lang w:val="en-GB"/>
+        </w:rPr>
+        <w:t>4</w:t>
+      </w:r>
       <w:r>
         <w:t xml:space="preserve"> – Cubic’s </w:t>
       </w:r>
@@ -1448,8 +1448,8 @@
       </w:r>
     </w:p>
     <w:sectPr>
-      <w:headerReference w:type="default" r:id="rId8"/>
-      <w:footerReference w:type="default" r:id="rId9"/>
+      <w:headerReference w:type="default" r:id="rId9"/>
+      <w:footerReference w:type="default" r:id="rId10"/>
       <w:pgSz w:w="11909" w:h="16834" w:code="9"/>
       <w:pgMar w:top="567" w:right="737" w:bottom="1077" w:left="737" w:header="567" w:footer="0" w:gutter="0"/>
       <w:cols w:space="720"/>
@@ -1460,7 +1460,7 @@
 </file>
 
 <file path=word/endnotes.xml><?xml version="1.0" encoding="utf-8"?>
-<w:endnotes xmlns:wpc="http://schemas.microsoft.com/office/word/2010/wordprocessingCanvas" xmlns:cx="http://schemas.microsoft.com/office/drawing/2014/chartex" xmlns:cx1="http://schemas.microsoft.com/office/drawing/2015/9/8/chartex" xmlns:cx2="http://schemas.microsoft.com/office/drawing/2015/10/21/chartex" xmlns:mc="http://schemas.openxmlformats.org/markup-compatibility/2006" xmlns:o="urn:schemas-microsoft-com:office:office" xmlns:r="http://schemas.openxmlformats.org/officeDocument/2006/relationships" xmlns:m="http://schemas.openxmlformats.org/officeDocument/2006/math" xmlns:v="urn:schemas-microsoft-com:vml" xmlns:wp14="http://schemas.microsoft.com/office/word/2010/wordprocessingDrawing" xmlns:wp="http://schemas.openxmlformats.org/drawingml/2006/wordprocessingDrawing" xmlns:w10="urn:schemas-microsoft-com:office:word" xmlns:w="http://schemas.openxmlformats.org/wordprocessingml/2006/main" xmlns:w14="http://schemas.microsoft.com/office/word/2010/wordml" xmlns:w15="http://schemas.microsoft.com/office/word/2012/wordml" xmlns:w16se="http://schemas.microsoft.com/office/word/2015/wordml/symex" xmlns:wpg="http://schemas.microsoft.com/office/word/2010/wordprocessingGroup" xmlns:wpi="http://schemas.microsoft.com/office/word/2010/wordprocessingInk" xmlns:wne="http://schemas.microsoft.com/office/word/2006/wordml" xmlns:wps="http://schemas.microsoft.com/office/word/2010/wordprocessingShape" mc:Ignorable="w14 w15 w16se wp14">
+<w:endnotes xmlns:wpc="http://schemas.microsoft.com/office/word/2010/wordprocessingCanvas" xmlns:mc="http://schemas.openxmlformats.org/markup-compatibility/2006" xmlns:o="urn:schemas-microsoft-com:office:office" xmlns:r="http://schemas.openxmlformats.org/officeDocument/2006/relationships" xmlns:m="http://schemas.openxmlformats.org/officeDocument/2006/math" xmlns:v="urn:schemas-microsoft-com:vml" xmlns:wp14="http://schemas.microsoft.com/office/word/2010/wordprocessingDrawing" xmlns:wp="http://schemas.openxmlformats.org/drawingml/2006/wordprocessingDrawing" xmlns:w10="urn:schemas-microsoft-com:office:word" xmlns:w="http://schemas.openxmlformats.org/wordprocessingml/2006/main" xmlns:w14="http://schemas.microsoft.com/office/word/2010/wordml" xmlns:wpg="http://schemas.microsoft.com/office/word/2010/wordprocessingGroup" xmlns:wpi="http://schemas.microsoft.com/office/word/2010/wordprocessingInk" xmlns:wne="http://schemas.microsoft.com/office/word/2006/wordml" xmlns:wps="http://schemas.microsoft.com/office/word/2010/wordprocessingShape" mc:Ignorable="w14 wp14">
   <w:endnote w:type="separator" w:id="-1">
     <w:p>
       <w:r>
@@ -1479,7 +1479,7 @@
 </file>
 
 <file path=word/footer1.xml><?xml version="1.0" encoding="utf-8"?>
-<w:ftr xmlns:wpc="http://schemas.microsoft.com/office/word/2010/wordprocessingCanvas" xmlns:cx="http://schemas.microsoft.com/office/drawing/2014/chartex" xmlns:cx1="http://schemas.microsoft.com/office/drawing/2015/9/8/chartex" xmlns:cx2="http://schemas.microsoft.com/office/drawing/2015/10/21/chartex" xmlns:mc="http://schemas.openxmlformats.org/markup-compatibility/2006" xmlns:o="urn:schemas-microsoft-com:office:office" xmlns:r="http://schemas.openxmlformats.org/officeDocument/2006/relationships" xmlns:m="http://schemas.openxmlformats.org/officeDocument/2006/math" xmlns:v="urn:schemas-microsoft-com:vml" xmlns:wp14="http://schemas.microsoft.com/office/word/2010/wordprocessingDrawing" xmlns:wp="http://schemas.openxmlformats.org/drawingml/2006/wordprocessingDrawing" xmlns:w10="urn:schemas-microsoft-com:office:word" xmlns:w="http://schemas.openxmlformats.org/wordprocessingml/2006/main" xmlns:w14="http://schemas.microsoft.com/office/word/2010/wordml" xmlns:w15="http://schemas.microsoft.com/office/word/2012/wordml" xmlns:w16se="http://schemas.microsoft.com/office/word/2015/wordml/symex" xmlns:wpg="http://schemas.microsoft.com/office/word/2010/wordprocessingGroup" xmlns:wpi="http://schemas.microsoft.com/office/word/2010/wordprocessingInk" xmlns:wne="http://schemas.microsoft.com/office/word/2006/wordml" xmlns:wps="http://schemas.microsoft.com/office/word/2010/wordprocessingShape" mc:Ignorable="w14 w15 w16se wp14">
+<w:ftr xmlns:wpc="http://schemas.microsoft.com/office/word/2010/wordprocessingCanvas" xmlns:mc="http://schemas.openxmlformats.org/markup-compatibility/2006" xmlns:o="urn:schemas-microsoft-com:office:office" xmlns:r="http://schemas.openxmlformats.org/officeDocument/2006/relationships" xmlns:m="http://schemas.openxmlformats.org/officeDocument/2006/math" xmlns:v="urn:schemas-microsoft-com:vml" xmlns:wp14="http://schemas.microsoft.com/office/word/2010/wordprocessingDrawing" xmlns:wp="http://schemas.openxmlformats.org/drawingml/2006/wordprocessingDrawing" xmlns:w10="urn:schemas-microsoft-com:office:word" xmlns:w="http://schemas.openxmlformats.org/wordprocessingml/2006/main" xmlns:w14="http://schemas.microsoft.com/office/word/2010/wordml" xmlns:wpg="http://schemas.microsoft.com/office/word/2010/wordprocessingGroup" xmlns:wpi="http://schemas.microsoft.com/office/word/2010/wordprocessingInk" xmlns:wne="http://schemas.microsoft.com/office/word/2006/wordml" xmlns:wps="http://schemas.microsoft.com/office/word/2010/wordprocessingShape" mc:Ignorable="w14 wp14">
   <w:p>
     <w:pPr>
       <w:pStyle w:val="Footer"/>
@@ -1565,29 +1565,15 @@
                   </w:rPr>
                   <w:t xml:space="preserve"> of </w:t>
                 </w:r>
-                <w:r>
-                  <w:fldChar w:fldCharType="begin"/>
-                </w:r>
-                <w:r>
-                  <w:instrText xml:space="preserve"> NUMPAGES   \* MERGEFORMAT </w:instrText>
-                </w:r>
-                <w:r>
-                  <w:fldChar w:fldCharType="separate"/>
-                </w:r>
-                <w:r>
-                  <w:rPr>
-                    <w:noProof/>
-                    <w:lang w:val="en-US"/>
-                  </w:rPr>
-                  <w:t>2</w:t>
-                </w:r>
-                <w:r>
-                  <w:rPr>
-                    <w:noProof/>
-                    <w:lang w:val="en-US"/>
-                  </w:rPr>
-                  <w:fldChar w:fldCharType="end"/>
-                </w:r>
+                <w:fldSimple w:instr=" NUMPAGES   \* MERGEFORMAT ">
+                  <w:r>
+                    <w:rPr>
+                      <w:noProof/>
+                      <w:lang w:val="en-US"/>
+                    </w:rPr>
+                    <w:t>2</w:t>
+                  </w:r>
+                </w:fldSimple>
               </w:p>
             </w:txbxContent>
           </v:textbox>
@@ -1677,7 +1663,7 @@
                     <w:noProof/>
                     <w:sz w:val="20"/>
                     <w:szCs w:val="20"/>
-                    <w:lang w:val="en-GB" w:eastAsia="en-GB"/>
+                    <w:lang w:val="en-US"/>
                   </w:rPr>
                   <w:drawing>
                     <wp:inline distT="0" distB="0" distL="0" distR="0">
@@ -1728,7 +1714,7 @@
                     <w:noProof/>
                     <w:sz w:val="20"/>
                     <w:szCs w:val="20"/>
-                    <w:lang w:val="en-GB" w:eastAsia="en-GB"/>
+                    <w:lang w:val="en-US"/>
                   </w:rPr>
                   <w:drawing>
                     <wp:inline distT="0" distB="0" distL="0" distR="0">
@@ -1779,7 +1765,7 @@
                     <w:noProof/>
                     <w:sz w:val="20"/>
                     <w:szCs w:val="20"/>
-                    <w:lang w:val="en-GB" w:eastAsia="en-GB"/>
+                    <w:lang w:val="en-US"/>
                   </w:rPr>
                   <w:drawing>
                     <wp:inline distT="0" distB="0" distL="0" distR="0">
@@ -1830,7 +1816,7 @@
                     <w:noProof/>
                     <w:sz w:val="20"/>
                     <w:szCs w:val="20"/>
-                    <w:lang w:val="en-GB" w:eastAsia="en-GB"/>
+                    <w:lang w:val="en-US"/>
                   </w:rPr>
                   <w:drawing>
                     <wp:inline distT="0" distB="0" distL="0" distR="0">
@@ -1881,7 +1867,7 @@
                     <w:noProof/>
                     <w:sz w:val="20"/>
                     <w:szCs w:val="20"/>
-                    <w:lang w:val="en-GB" w:eastAsia="en-GB"/>
+                    <w:lang w:val="en-US"/>
                   </w:rPr>
                   <w:drawing>
                     <wp:inline distT="0" distB="0" distL="0" distR="0">
@@ -1932,7 +1918,7 @@
                     <w:noProof/>
                     <w:sz w:val="20"/>
                     <w:szCs w:val="20"/>
-                    <w:lang w:val="en-GB" w:eastAsia="en-GB"/>
+                    <w:lang w:val="en-US"/>
                   </w:rPr>
                   <w:drawing>
                     <wp:inline distT="0" distB="0" distL="0" distR="0">
@@ -1983,7 +1969,7 @@
                     <w:noProof/>
                     <w:sz w:val="20"/>
                     <w:szCs w:val="20"/>
-                    <w:lang w:val="en-GB" w:eastAsia="en-GB"/>
+                    <w:lang w:val="en-US"/>
                   </w:rPr>
                   <w:drawing>
                     <wp:inline distT="0" distB="0" distL="0" distR="0">
@@ -2034,7 +2020,7 @@
                     <w:noProof/>
                     <w:sz w:val="20"/>
                     <w:szCs w:val="20"/>
-                    <w:lang w:val="en-GB" w:eastAsia="en-GB"/>
+                    <w:lang w:val="en-US"/>
                   </w:rPr>
                   <w:drawing>
                     <wp:inline distT="0" distB="0" distL="0" distR="0">
@@ -2085,7 +2071,7 @@
                     <w:noProof/>
                     <w:sz w:val="20"/>
                     <w:szCs w:val="20"/>
-                    <w:lang w:val="en-GB" w:eastAsia="en-GB"/>
+                    <w:lang w:val="en-US"/>
                   </w:rPr>
                   <w:drawing>
                     <wp:inline distT="0" distB="0" distL="0" distR="0">
@@ -2136,7 +2122,7 @@
                     <w:noProof/>
                     <w:sz w:val="20"/>
                     <w:szCs w:val="20"/>
-                    <w:lang w:val="en-GB" w:eastAsia="en-GB"/>
+                    <w:lang w:val="en-US"/>
                   </w:rPr>
                   <w:drawing>
                     <wp:inline distT="0" distB="0" distL="0" distR="0">
@@ -2208,7 +2194,7 @@
                 <w:r>
                   <w:rPr>
                     <w:noProof/>
-                    <w:lang w:val="en-GB" w:eastAsia="en-GB"/>
+                    <w:lang w:val="en-US"/>
                   </w:rPr>
                   <w:drawing>
                     <wp:inline distT="0" distB="0" distL="0" distR="0">
@@ -2273,7 +2259,7 @@
 </file>
 
 <file path=word/footnotes.xml><?xml version="1.0" encoding="utf-8"?>
-<w:footnotes xmlns:wpc="http://schemas.microsoft.com/office/word/2010/wordprocessingCanvas" xmlns:cx="http://schemas.microsoft.com/office/drawing/2014/chartex" xmlns:cx1="http://schemas.microsoft.com/office/drawing/2015/9/8/chartex" xmlns:cx2="http://schemas.microsoft.com/office/drawing/2015/10/21/chartex" xmlns:mc="http://schemas.openxmlformats.org/markup-compatibility/2006" xmlns:o="urn:schemas-microsoft-com:office:office" xmlns:r="http://schemas.openxmlformats.org/officeDocument/2006/relationships" xmlns:m="http://schemas.openxmlformats.org/officeDocument/2006/math" xmlns:v="urn:schemas-microsoft-com:vml" xmlns:wp14="http://schemas.microsoft.com/office/word/2010/wordprocessingDrawing" xmlns:wp="http://schemas.openxmlformats.org/drawingml/2006/wordprocessingDrawing" xmlns:w10="urn:schemas-microsoft-com:office:word" xmlns:w="http://schemas.openxmlformats.org/wordprocessingml/2006/main" xmlns:w14="http://schemas.microsoft.com/office/word/2010/wordml" xmlns:w15="http://schemas.microsoft.com/office/word/2012/wordml" xmlns:w16se="http://schemas.microsoft.com/office/word/2015/wordml/symex" xmlns:wpg="http://schemas.microsoft.com/office/word/2010/wordprocessingGroup" xmlns:wpi="http://schemas.microsoft.com/office/word/2010/wordprocessingInk" xmlns:wne="http://schemas.microsoft.com/office/word/2006/wordml" xmlns:wps="http://schemas.microsoft.com/office/word/2010/wordprocessingShape" mc:Ignorable="w14 w15 w16se wp14">
+<w:footnotes xmlns:wpc="http://schemas.microsoft.com/office/word/2010/wordprocessingCanvas" xmlns:mc="http://schemas.openxmlformats.org/markup-compatibility/2006" xmlns:o="urn:schemas-microsoft-com:office:office" xmlns:r="http://schemas.openxmlformats.org/officeDocument/2006/relationships" xmlns:m="http://schemas.openxmlformats.org/officeDocument/2006/math" xmlns:v="urn:schemas-microsoft-com:vml" xmlns:wp14="http://schemas.microsoft.com/office/word/2010/wordprocessingDrawing" xmlns:wp="http://schemas.openxmlformats.org/drawingml/2006/wordprocessingDrawing" xmlns:w10="urn:schemas-microsoft-com:office:word" xmlns:w="http://schemas.openxmlformats.org/wordprocessingml/2006/main" xmlns:w14="http://schemas.microsoft.com/office/word/2010/wordml" xmlns:wpg="http://schemas.microsoft.com/office/word/2010/wordprocessingGroup" xmlns:wpi="http://schemas.microsoft.com/office/word/2010/wordprocessingInk" xmlns:wne="http://schemas.microsoft.com/office/word/2006/wordml" xmlns:wps="http://schemas.microsoft.com/office/word/2010/wordprocessingShape" mc:Ignorable="w14 wp14">
   <w:footnote w:type="separator" w:id="-1">
     <w:p>
       <w:r>
@@ -2292,7 +2278,7 @@
 </file>
 
 <file path=word/header1.xml><?xml version="1.0" encoding="utf-8"?>
-<w:hdr xmlns:wpc="http://schemas.microsoft.com/office/word/2010/wordprocessingCanvas" xmlns:cx="http://schemas.microsoft.com/office/drawing/2014/chartex" xmlns:cx1="http://schemas.microsoft.com/office/drawing/2015/9/8/chartex" xmlns:cx2="http://schemas.microsoft.com/office/drawing/2015/10/21/chartex" xmlns:mc="http://schemas.openxmlformats.org/markup-compatibility/2006" xmlns:o="urn:schemas-microsoft-com:office:office" xmlns:r="http://schemas.openxmlformats.org/officeDocument/2006/relationships" xmlns:m="http://schemas.openxmlformats.org/officeDocument/2006/math" xmlns:v="urn:schemas-microsoft-com:vml" xmlns:wp14="http://schemas.microsoft.com/office/word/2010/wordprocessingDrawing" xmlns:wp="http://schemas.openxmlformats.org/drawingml/2006/wordprocessingDrawing" xmlns:w10="urn:schemas-microsoft-com:office:word" xmlns:w="http://schemas.openxmlformats.org/wordprocessingml/2006/main" xmlns:w14="http://schemas.microsoft.com/office/word/2010/wordml" xmlns:w15="http://schemas.microsoft.com/office/word/2012/wordml" xmlns:w16se="http://schemas.microsoft.com/office/word/2015/wordml/symex" xmlns:wpg="http://schemas.microsoft.com/office/word/2010/wordprocessingGroup" xmlns:wpi="http://schemas.microsoft.com/office/word/2010/wordprocessingInk" xmlns:wne="http://schemas.microsoft.com/office/word/2006/wordml" xmlns:wps="http://schemas.microsoft.com/office/word/2010/wordprocessingShape" mc:Ignorable="w14 w15 w16se wp14">
+<w:hdr xmlns:wpc="http://schemas.microsoft.com/office/word/2010/wordprocessingCanvas" xmlns:mc="http://schemas.openxmlformats.org/markup-compatibility/2006" xmlns:o="urn:schemas-microsoft-com:office:office" xmlns:r="http://schemas.openxmlformats.org/officeDocument/2006/relationships" xmlns:m="http://schemas.openxmlformats.org/officeDocument/2006/math" xmlns:v="urn:schemas-microsoft-com:vml" xmlns:wp14="http://schemas.microsoft.com/office/word/2010/wordprocessingDrawing" xmlns:wp="http://schemas.openxmlformats.org/drawingml/2006/wordprocessingDrawing" xmlns:w10="urn:schemas-microsoft-com:office:word" xmlns:w="http://schemas.openxmlformats.org/wordprocessingml/2006/main" xmlns:w14="http://schemas.microsoft.com/office/word/2010/wordml" xmlns:wpg="http://schemas.microsoft.com/office/word/2010/wordprocessingGroup" xmlns:wpi="http://schemas.microsoft.com/office/word/2010/wordprocessingInk" xmlns:wne="http://schemas.microsoft.com/office/word/2006/wordml" xmlns:wps="http://schemas.microsoft.com/office/word/2010/wordprocessingShape" mc:Ignorable="w14 wp14">
   <w:p>
     <w:pPr>
       <w:pStyle w:val="Header"/>
@@ -2302,8 +2288,8 @@
 </file>
 
 <file path=word/numbering.xml><?xml version="1.0" encoding="utf-8"?>
-<w:numbering xmlns:wpc="http://schemas.microsoft.com/office/word/2010/wordprocessingCanvas" xmlns:cx="http://schemas.microsoft.com/office/drawing/2014/chartex" xmlns:cx1="http://schemas.microsoft.com/office/drawing/2015/9/8/chartex" xmlns:cx2="http://schemas.microsoft.com/office/drawing/2015/10/21/chartex" xmlns:mc="http://schemas.openxmlformats.org/markup-compatibility/2006" xmlns:o="urn:schemas-microsoft-com:office:office" xmlns:r="http://schemas.openxmlformats.org/officeDocument/2006/relationships" xmlns:m="http://schemas.openxmlformats.org/officeDocument/2006/math" xmlns:v="urn:schemas-microsoft-com:vml" xmlns:wp14="http://schemas.microsoft.com/office/word/2010/wordprocessingDrawing" xmlns:wp="http://schemas.openxmlformats.org/drawingml/2006/wordprocessingDrawing" xmlns:w10="urn:schemas-microsoft-com:office:word" xmlns:w="http://schemas.openxmlformats.org/wordprocessingml/2006/main" xmlns:w14="http://schemas.microsoft.com/office/word/2010/wordml" xmlns:w15="http://schemas.microsoft.com/office/word/2012/wordml" xmlns:w16se="http://schemas.microsoft.com/office/word/2015/wordml/symex" xmlns:wpg="http://schemas.microsoft.com/office/word/2010/wordprocessingGroup" xmlns:wpi="http://schemas.microsoft.com/office/word/2010/wordprocessingInk" xmlns:wne="http://schemas.microsoft.com/office/word/2006/wordml" xmlns:wps="http://schemas.microsoft.com/office/word/2010/wordprocessingShape" mc:Ignorable="w14 w15 w16se wp14">
-  <w:abstractNum w:abstractNumId="0" w15:restartNumberingAfterBreak="0">
+<w:numbering xmlns:wpc="http://schemas.microsoft.com/office/word/2010/wordprocessingCanvas" xmlns:mc="http://schemas.openxmlformats.org/markup-compatibility/2006" xmlns:o="urn:schemas-microsoft-com:office:office" xmlns:r="http://schemas.openxmlformats.org/officeDocument/2006/relationships" xmlns:m="http://schemas.openxmlformats.org/officeDocument/2006/math" xmlns:v="urn:schemas-microsoft-com:vml" xmlns:wp14="http://schemas.microsoft.com/office/word/2010/wordprocessingDrawing" xmlns:wp="http://schemas.openxmlformats.org/drawingml/2006/wordprocessingDrawing" xmlns:w10="urn:schemas-microsoft-com:office:word" xmlns:w="http://schemas.openxmlformats.org/wordprocessingml/2006/main" xmlns:w14="http://schemas.microsoft.com/office/word/2010/wordml" xmlns:wpg="http://schemas.microsoft.com/office/word/2010/wordprocessingGroup" xmlns:wpi="http://schemas.microsoft.com/office/word/2010/wordprocessingInk" xmlns:wne="http://schemas.microsoft.com/office/word/2006/wordml" xmlns:wps="http://schemas.microsoft.com/office/word/2010/wordprocessingShape" mc:Ignorable="w14 wp14">
+  <w:abstractNum w:abstractNumId="0">
     <w:nsid w:val="009D2C7E"/>
     <w:multiLevelType w:val="hybridMultilevel"/>
     <w:tmpl w:val="4C164682"/>
@@ -2416,7 +2402,7 @@
       </w:rPr>
     </w:lvl>
   </w:abstractNum>
-  <w:abstractNum w:abstractNumId="1" w15:restartNumberingAfterBreak="0">
+  <w:abstractNum w:abstractNumId="1">
     <w:nsid w:val="028276F5"/>
     <w:multiLevelType w:val="hybridMultilevel"/>
     <w:tmpl w:val="C7720840"/>
@@ -2529,7 +2515,7 @@
       </w:rPr>
     </w:lvl>
   </w:abstractNum>
-  <w:abstractNum w:abstractNumId="2" w15:restartNumberingAfterBreak="0">
+  <w:abstractNum w:abstractNumId="2">
     <w:nsid w:val="046A039F"/>
     <w:multiLevelType w:val="hybridMultilevel"/>
     <w:tmpl w:val="49768464"/>
@@ -2642,7 +2628,7 @@
       </w:rPr>
     </w:lvl>
   </w:abstractNum>
-  <w:abstractNum w:abstractNumId="3" w15:restartNumberingAfterBreak="0">
+  <w:abstractNum w:abstractNumId="3">
     <w:nsid w:val="04A85120"/>
     <w:multiLevelType w:val="hybridMultilevel"/>
     <w:tmpl w:val="C1068FE2"/>
@@ -2755,7 +2741,7 @@
       </w:rPr>
     </w:lvl>
   </w:abstractNum>
-  <w:abstractNum w:abstractNumId="4" w15:restartNumberingAfterBreak="0">
+  <w:abstractNum w:abstractNumId="4">
     <w:nsid w:val="0D907FF0"/>
     <w:multiLevelType w:val="hybridMultilevel"/>
     <w:tmpl w:val="B7F233B6"/>
@@ -2844,7 +2830,7 @@
       </w:pPr>
     </w:lvl>
   </w:abstractNum>
-  <w:abstractNum w:abstractNumId="5" w15:restartNumberingAfterBreak="0">
+  <w:abstractNum w:abstractNumId="5">
     <w:nsid w:val="0F987692"/>
     <w:multiLevelType w:val="hybridMultilevel"/>
     <w:tmpl w:val="172EB150"/>
@@ -2957,7 +2943,7 @@
       </w:rPr>
     </w:lvl>
   </w:abstractNum>
-  <w:abstractNum w:abstractNumId="6" w15:restartNumberingAfterBreak="0">
+  <w:abstractNum w:abstractNumId="6">
     <w:nsid w:val="0FE91849"/>
     <w:multiLevelType w:val="hybridMultilevel"/>
     <w:tmpl w:val="B5ECC304"/>
@@ -3069,7 +3055,7 @@
       </w:rPr>
     </w:lvl>
   </w:abstractNum>
-  <w:abstractNum w:abstractNumId="7" w15:restartNumberingAfterBreak="0">
+  <w:abstractNum w:abstractNumId="7">
     <w:nsid w:val="140A7080"/>
     <w:multiLevelType w:val="hybridMultilevel"/>
     <w:tmpl w:val="3CB0B73C"/>
@@ -3182,7 +3168,7 @@
       </w:rPr>
     </w:lvl>
   </w:abstractNum>
-  <w:abstractNum w:abstractNumId="8" w15:restartNumberingAfterBreak="0">
+  <w:abstractNum w:abstractNumId="8">
     <w:nsid w:val="193C4B51"/>
     <w:multiLevelType w:val="hybridMultilevel"/>
     <w:tmpl w:val="6E1450E8"/>
@@ -3295,7 +3281,7 @@
       </w:rPr>
     </w:lvl>
   </w:abstractNum>
-  <w:abstractNum w:abstractNumId="9" w15:restartNumberingAfterBreak="0">
+  <w:abstractNum w:abstractNumId="9">
     <w:nsid w:val="1AAD0E7C"/>
     <w:multiLevelType w:val="hybridMultilevel"/>
     <w:tmpl w:val="C8E21C46"/>
@@ -3407,7 +3393,7 @@
       </w:rPr>
     </w:lvl>
   </w:abstractNum>
-  <w:abstractNum w:abstractNumId="10" w15:restartNumberingAfterBreak="0">
+  <w:abstractNum w:abstractNumId="10">
     <w:nsid w:val="1AB07B05"/>
     <w:multiLevelType w:val="hybridMultilevel"/>
     <w:tmpl w:val="AD60C0F8"/>
@@ -3520,7 +3506,7 @@
       </w:rPr>
     </w:lvl>
   </w:abstractNum>
-  <w:abstractNum w:abstractNumId="11" w15:restartNumberingAfterBreak="0">
+  <w:abstractNum w:abstractNumId="11">
     <w:nsid w:val="1B040EAB"/>
     <w:multiLevelType w:val="hybridMultilevel"/>
     <w:tmpl w:val="52FAC0CE"/>
@@ -3632,7 +3618,7 @@
       </w:rPr>
     </w:lvl>
   </w:abstractNum>
-  <w:abstractNum w:abstractNumId="12" w15:restartNumberingAfterBreak="0">
+  <w:abstractNum w:abstractNumId="12">
     <w:nsid w:val="1C936FFE"/>
     <w:multiLevelType w:val="hybridMultilevel"/>
     <w:tmpl w:val="7B920842"/>
@@ -3745,7 +3731,7 @@
       </w:rPr>
     </w:lvl>
   </w:abstractNum>
-  <w:abstractNum w:abstractNumId="13" w15:restartNumberingAfterBreak="0">
+  <w:abstractNum w:abstractNumId="13">
     <w:nsid w:val="1DB26F1B"/>
     <w:multiLevelType w:val="hybridMultilevel"/>
     <w:tmpl w:val="56BA7B56"/>
@@ -3858,7 +3844,7 @@
       </w:rPr>
     </w:lvl>
   </w:abstractNum>
-  <w:abstractNum w:abstractNumId="14" w15:restartNumberingAfterBreak="0">
+  <w:abstractNum w:abstractNumId="14">
     <w:nsid w:val="1DB97DFF"/>
     <w:multiLevelType w:val="hybridMultilevel"/>
     <w:tmpl w:val="0A887816"/>
@@ -3971,7 +3957,7 @@
       </w:rPr>
     </w:lvl>
   </w:abstractNum>
-  <w:abstractNum w:abstractNumId="15" w15:restartNumberingAfterBreak="0">
+  <w:abstractNum w:abstractNumId="15">
     <w:nsid w:val="20A3548B"/>
     <w:multiLevelType w:val="hybridMultilevel"/>
     <w:tmpl w:val="3416A738"/>
@@ -4084,7 +4070,7 @@
       </w:rPr>
     </w:lvl>
   </w:abstractNum>
-  <w:abstractNum w:abstractNumId="16" w15:restartNumberingAfterBreak="0">
+  <w:abstractNum w:abstractNumId="16">
     <w:nsid w:val="213F1F19"/>
     <w:multiLevelType w:val="hybridMultilevel"/>
     <w:tmpl w:val="CB3C728E"/>
@@ -4196,7 +4182,7 @@
       </w:rPr>
     </w:lvl>
   </w:abstractNum>
-  <w:abstractNum w:abstractNumId="17" w15:restartNumberingAfterBreak="0">
+  <w:abstractNum w:abstractNumId="17">
     <w:nsid w:val="2A302172"/>
     <w:multiLevelType w:val="hybridMultilevel"/>
     <w:tmpl w:val="7066557C"/>
@@ -4309,7 +4295,7 @@
       </w:rPr>
     </w:lvl>
   </w:abstractNum>
-  <w:abstractNum w:abstractNumId="18" w15:restartNumberingAfterBreak="0">
+  <w:abstractNum w:abstractNumId="18">
     <w:nsid w:val="2AA7735E"/>
     <w:multiLevelType w:val="hybridMultilevel"/>
     <w:tmpl w:val="4F46C0BE"/>
@@ -4422,7 +4408,7 @@
       </w:rPr>
     </w:lvl>
   </w:abstractNum>
-  <w:abstractNum w:abstractNumId="19" w15:restartNumberingAfterBreak="0">
+  <w:abstractNum w:abstractNumId="19">
     <w:nsid w:val="2B8C4516"/>
     <w:multiLevelType w:val="hybridMultilevel"/>
     <w:tmpl w:val="3FC6E95C"/>
@@ -4535,7 +4521,7 @@
       </w:rPr>
     </w:lvl>
   </w:abstractNum>
-  <w:abstractNum w:abstractNumId="20" w15:restartNumberingAfterBreak="0">
+  <w:abstractNum w:abstractNumId="20">
     <w:nsid w:val="2D776E58"/>
     <w:multiLevelType w:val="hybridMultilevel"/>
     <w:tmpl w:val="D6D0AC9A"/>
@@ -4648,7 +4634,7 @@
       </w:rPr>
     </w:lvl>
   </w:abstractNum>
-  <w:abstractNum w:abstractNumId="21" w15:restartNumberingAfterBreak="0">
+  <w:abstractNum w:abstractNumId="21">
     <w:nsid w:val="2FD411A1"/>
     <w:multiLevelType w:val="hybridMultilevel"/>
     <w:tmpl w:val="3AB0BAD6"/>
@@ -4760,7 +4746,7 @@
       </w:rPr>
     </w:lvl>
   </w:abstractNum>
-  <w:abstractNum w:abstractNumId="22" w15:restartNumberingAfterBreak="0">
+  <w:abstractNum w:abstractNumId="22">
     <w:nsid w:val="30F13AAA"/>
     <w:multiLevelType w:val="hybridMultilevel"/>
     <w:tmpl w:val="A27C1E14"/>
@@ -4846,7 +4832,7 @@
       </w:pPr>
     </w:lvl>
   </w:abstractNum>
-  <w:abstractNum w:abstractNumId="23" w15:restartNumberingAfterBreak="0">
+  <w:abstractNum w:abstractNumId="23">
     <w:nsid w:val="31B64C94"/>
     <w:multiLevelType w:val="hybridMultilevel"/>
     <w:tmpl w:val="AF6401C8"/>
@@ -4958,7 +4944,7 @@
       </w:rPr>
     </w:lvl>
   </w:abstractNum>
-  <w:abstractNum w:abstractNumId="24" w15:restartNumberingAfterBreak="0">
+  <w:abstractNum w:abstractNumId="24">
     <w:nsid w:val="34986BC0"/>
     <w:multiLevelType w:val="hybridMultilevel"/>
     <w:tmpl w:val="37483EB8"/>
@@ -5070,7 +5056,7 @@
       </w:rPr>
     </w:lvl>
   </w:abstractNum>
-  <w:abstractNum w:abstractNumId="25" w15:restartNumberingAfterBreak="0">
+  <w:abstractNum w:abstractNumId="25">
     <w:nsid w:val="39204F2A"/>
     <w:multiLevelType w:val="hybridMultilevel"/>
     <w:tmpl w:val="6418684A"/>
@@ -5183,7 +5169,7 @@
       </w:rPr>
     </w:lvl>
   </w:abstractNum>
-  <w:abstractNum w:abstractNumId="26" w15:restartNumberingAfterBreak="0">
+  <w:abstractNum w:abstractNumId="26">
     <w:nsid w:val="400010CF"/>
     <w:multiLevelType w:val="hybridMultilevel"/>
     <w:tmpl w:val="1116D53E"/>
@@ -5296,7 +5282,7 @@
       </w:rPr>
     </w:lvl>
   </w:abstractNum>
-  <w:abstractNum w:abstractNumId="27" w15:restartNumberingAfterBreak="0">
+  <w:abstractNum w:abstractNumId="27">
     <w:nsid w:val="43E4370B"/>
     <w:multiLevelType w:val="hybridMultilevel"/>
     <w:tmpl w:val="FE384CA8"/>
@@ -5408,7 +5394,7 @@
       </w:rPr>
     </w:lvl>
   </w:abstractNum>
-  <w:abstractNum w:abstractNumId="28" w15:restartNumberingAfterBreak="0">
+  <w:abstractNum w:abstractNumId="28">
     <w:nsid w:val="49064116"/>
     <w:multiLevelType w:val="hybridMultilevel"/>
     <w:tmpl w:val="7AA81BDC"/>
@@ -5520,7 +5506,7 @@
       </w:rPr>
     </w:lvl>
   </w:abstractNum>
-  <w:abstractNum w:abstractNumId="29" w15:restartNumberingAfterBreak="0">
+  <w:abstractNum w:abstractNumId="29">
     <w:nsid w:val="494D65D8"/>
     <w:multiLevelType w:val="hybridMultilevel"/>
     <w:tmpl w:val="ADE25F94"/>
@@ -5633,7 +5619,7 @@
       </w:rPr>
     </w:lvl>
   </w:abstractNum>
-  <w:abstractNum w:abstractNumId="30" w15:restartNumberingAfterBreak="0">
+  <w:abstractNum w:abstractNumId="30">
     <w:nsid w:val="4B5D0179"/>
     <w:multiLevelType w:val="hybridMultilevel"/>
     <w:tmpl w:val="39107908"/>
@@ -5746,7 +5732,7 @@
       </w:rPr>
     </w:lvl>
   </w:abstractNum>
-  <w:abstractNum w:abstractNumId="31" w15:restartNumberingAfterBreak="0">
+  <w:abstractNum w:abstractNumId="31">
     <w:nsid w:val="56204CC3"/>
     <w:multiLevelType w:val="hybridMultilevel"/>
     <w:tmpl w:val="77B860E0"/>
@@ -5858,7 +5844,7 @@
       </w:rPr>
     </w:lvl>
   </w:abstractNum>
-  <w:abstractNum w:abstractNumId="32" w15:restartNumberingAfterBreak="0">
+  <w:abstractNum w:abstractNumId="32">
     <w:nsid w:val="579B0B07"/>
     <w:multiLevelType w:val="hybridMultilevel"/>
     <w:tmpl w:val="E9C276F0"/>
@@ -5944,7 +5930,7 @@
       </w:pPr>
     </w:lvl>
   </w:abstractNum>
-  <w:abstractNum w:abstractNumId="33" w15:restartNumberingAfterBreak="0">
+  <w:abstractNum w:abstractNumId="33">
     <w:nsid w:val="57FA48C4"/>
     <w:multiLevelType w:val="hybridMultilevel"/>
     <w:tmpl w:val="7AF81652"/>
@@ -6057,7 +6043,7 @@
       </w:rPr>
     </w:lvl>
   </w:abstractNum>
-  <w:abstractNum w:abstractNumId="34" w15:restartNumberingAfterBreak="0">
+  <w:abstractNum w:abstractNumId="34">
     <w:nsid w:val="58920ED8"/>
     <w:multiLevelType w:val="hybridMultilevel"/>
     <w:tmpl w:val="3DFA0B9E"/>
@@ -6169,7 +6155,7 @@
       </w:rPr>
     </w:lvl>
   </w:abstractNum>
-  <w:abstractNum w:abstractNumId="35" w15:restartNumberingAfterBreak="0">
+  <w:abstractNum w:abstractNumId="35">
     <w:nsid w:val="619E2975"/>
     <w:multiLevelType w:val="hybridMultilevel"/>
     <w:tmpl w:val="4A286B60"/>
@@ -6282,7 +6268,7 @@
       </w:rPr>
     </w:lvl>
   </w:abstractNum>
-  <w:abstractNum w:abstractNumId="36" w15:restartNumberingAfterBreak="0">
+  <w:abstractNum w:abstractNumId="36">
     <w:nsid w:val="65E60712"/>
     <w:multiLevelType w:val="hybridMultilevel"/>
     <w:tmpl w:val="026EB284"/>
@@ -6395,7 +6381,7 @@
       </w:rPr>
     </w:lvl>
   </w:abstractNum>
-  <w:abstractNum w:abstractNumId="37" w15:restartNumberingAfterBreak="0">
+  <w:abstractNum w:abstractNumId="37">
     <w:nsid w:val="66BC0054"/>
     <w:multiLevelType w:val="hybridMultilevel"/>
     <w:tmpl w:val="99F248CE"/>
@@ -6508,7 +6494,7 @@
       </w:rPr>
     </w:lvl>
   </w:abstractNum>
-  <w:abstractNum w:abstractNumId="38" w15:restartNumberingAfterBreak="0">
+  <w:abstractNum w:abstractNumId="38">
     <w:nsid w:val="677A08ED"/>
     <w:multiLevelType w:val="hybridMultilevel"/>
     <w:tmpl w:val="247E4454"/>
@@ -6621,7 +6607,7 @@
       </w:rPr>
     </w:lvl>
   </w:abstractNum>
-  <w:abstractNum w:abstractNumId="39" w15:restartNumberingAfterBreak="0">
+  <w:abstractNum w:abstractNumId="39">
     <w:nsid w:val="68967F19"/>
     <w:multiLevelType w:val="hybridMultilevel"/>
     <w:tmpl w:val="5B66E4B0"/>
@@ -6707,7 +6693,7 @@
       </w:pPr>
     </w:lvl>
   </w:abstractNum>
-  <w:abstractNum w:abstractNumId="40" w15:restartNumberingAfterBreak="0">
+  <w:abstractNum w:abstractNumId="40">
     <w:nsid w:val="6B1C5B44"/>
     <w:multiLevelType w:val="hybridMultilevel"/>
     <w:tmpl w:val="7C22B30E"/>
@@ -6820,7 +6806,7 @@
       </w:rPr>
     </w:lvl>
   </w:abstractNum>
-  <w:abstractNum w:abstractNumId="41" w15:restartNumberingAfterBreak="0">
+  <w:abstractNum w:abstractNumId="41">
     <w:nsid w:val="6FA3107C"/>
     <w:multiLevelType w:val="hybridMultilevel"/>
     <w:tmpl w:val="26C84296"/>
@@ -6933,7 +6919,7 @@
       </w:rPr>
     </w:lvl>
   </w:abstractNum>
-  <w:abstractNum w:abstractNumId="42" w15:restartNumberingAfterBreak="0">
+  <w:abstractNum w:abstractNumId="42">
     <w:nsid w:val="76016739"/>
     <w:multiLevelType w:val="hybridMultilevel"/>
     <w:tmpl w:val="7E4A5A3E"/>
@@ -7019,7 +7005,7 @@
       </w:pPr>
     </w:lvl>
   </w:abstractNum>
-  <w:abstractNum w:abstractNumId="43" w15:restartNumberingAfterBreak="0">
+  <w:abstractNum w:abstractNumId="43">
     <w:nsid w:val="793533D4"/>
     <w:multiLevelType w:val="hybridMultilevel"/>
     <w:tmpl w:val="375C0B9A"/>
@@ -7131,7 +7117,7 @@
       </w:rPr>
     </w:lvl>
   </w:abstractNum>
-  <w:abstractNum w:abstractNumId="44" w15:restartNumberingAfterBreak="0">
+  <w:abstractNum w:abstractNumId="44">
     <w:nsid w:val="7BD61522"/>
     <w:multiLevelType w:val="hybridMultilevel"/>
     <w:tmpl w:val="E4785340"/>
@@ -7243,7 +7229,7 @@
       </w:rPr>
     </w:lvl>
   </w:abstractNum>
-  <w:abstractNum w:abstractNumId="45" w15:restartNumberingAfterBreak="0">
+  <w:abstractNum w:abstractNumId="45">
     <w:nsid w:val="7E597136"/>
     <w:multiLevelType w:val="hybridMultilevel"/>
     <w:tmpl w:val="F4AC200A"/>
@@ -7500,7 +7486,7 @@
 </file>
 
 <file path=word/styles.xml><?xml version="1.0" encoding="utf-8"?>
-<w:styles xmlns:mc="http://schemas.openxmlformats.org/markup-compatibility/2006" xmlns:r="http://schemas.openxmlformats.org/officeDocument/2006/relationships" xmlns:w="http://schemas.openxmlformats.org/wordprocessingml/2006/main" xmlns:w14="http://schemas.microsoft.com/office/word/2010/wordml" xmlns:w15="http://schemas.microsoft.com/office/word/2012/wordml" xmlns:w16se="http://schemas.microsoft.com/office/word/2015/wordml/symex" mc:Ignorable="w14 w15 w16se">
+<w:styles xmlns:mc="http://schemas.openxmlformats.org/markup-compatibility/2006" xmlns:r="http://schemas.openxmlformats.org/officeDocument/2006/relationships" xmlns:w="http://schemas.openxmlformats.org/wordprocessingml/2006/main" xmlns:w14="http://schemas.microsoft.com/office/word/2010/wordml" mc:Ignorable="w14">
   <w:docDefaults>
     <w:rPrDefault>
       <w:rPr>
@@ -7516,380 +7502,144 @@
       </w:pPr>
     </w:pPrDefault>
   </w:docDefaults>
-  <w:latentStyles w:defLockedState="0" w:defUIPriority="99" w:defSemiHidden="0" w:defUnhideWhenUsed="0" w:defQFormat="0" w:count="373">
-    <w:lsdException w:name="Normal" w:uiPriority="0" w:qFormat="1"/>
-    <w:lsdException w:name="heading 1" w:uiPriority="9" w:qFormat="1"/>
-    <w:lsdException w:name="heading 2" w:semiHidden="1" w:uiPriority="9" w:unhideWhenUsed="1"/>
-    <w:lsdException w:name="heading 3" w:semiHidden="1" w:uiPriority="9" w:unhideWhenUsed="1" w:qFormat="1"/>
-    <w:lsdException w:name="heading 4" w:semiHidden="1" w:uiPriority="9" w:unhideWhenUsed="1"/>
-    <w:lsdException w:name="heading 5" w:semiHidden="1" w:uiPriority="9" w:unhideWhenUsed="1" w:qFormat="1"/>
-    <w:lsdException w:name="heading 6" w:semiHidden="1" w:uiPriority="9" w:unhideWhenUsed="1" w:qFormat="1"/>
-    <w:lsdException w:name="heading 7" w:semiHidden="1" w:uiPriority="9" w:unhideWhenUsed="1" w:qFormat="1"/>
-    <w:lsdException w:name="heading 8" w:semiHidden="1" w:uiPriority="9" w:unhideWhenUsed="1" w:qFormat="1"/>
-    <w:lsdException w:name="heading 9" w:semiHidden="1" w:uiPriority="9" w:unhideWhenUsed="1" w:qFormat="1"/>
-    <w:lsdException w:name="index 1" w:semiHidden="1" w:unhideWhenUsed="1"/>
-    <w:lsdException w:name="index 2" w:semiHidden="1" w:unhideWhenUsed="1"/>
-    <w:lsdException w:name="index 3" w:semiHidden="1" w:unhideWhenUsed="1"/>
-    <w:lsdException w:name="index 4" w:semiHidden="1" w:unhideWhenUsed="1"/>
-    <w:lsdException w:name="index 5" w:semiHidden="1" w:unhideWhenUsed="1"/>
-    <w:lsdException w:name="index 6" w:semiHidden="1" w:unhideWhenUsed="1"/>
-    <w:lsdException w:name="index 7" w:semiHidden="1" w:unhideWhenUsed="1"/>
-    <w:lsdException w:name="index 8" w:semiHidden="1" w:unhideWhenUsed="1"/>
-    <w:lsdException w:name="index 9" w:semiHidden="1" w:unhideWhenUsed="1"/>
-    <w:lsdException w:name="toc 1" w:semiHidden="1" w:uiPriority="39" w:unhideWhenUsed="1"/>
-    <w:lsdException w:name="toc 2" w:semiHidden="1" w:uiPriority="39" w:unhideWhenUsed="1"/>
-    <w:lsdException w:name="toc 3" w:semiHidden="1" w:uiPriority="39" w:unhideWhenUsed="1"/>
-    <w:lsdException w:name="toc 4" w:semiHidden="1" w:uiPriority="39" w:unhideWhenUsed="1"/>
-    <w:lsdException w:name="toc 5" w:semiHidden="1" w:uiPriority="39" w:unhideWhenUsed="1"/>
-    <w:lsdException w:name="toc 6" w:semiHidden="1" w:uiPriority="39" w:unhideWhenUsed="1"/>
-    <w:lsdException w:name="toc 7" w:semiHidden="1" w:uiPriority="39" w:unhideWhenUsed="1"/>
-    <w:lsdException w:name="toc 8" w:semiHidden="1" w:uiPriority="39" w:unhideWhenUsed="1"/>
-    <w:lsdException w:name="toc 9" w:semiHidden="1" w:uiPriority="39" w:unhideWhenUsed="1"/>
-    <w:lsdException w:name="Normal Indent" w:semiHidden="1" w:unhideWhenUsed="1"/>
-    <w:lsdException w:name="footnote text" w:semiHidden="1" w:unhideWhenUsed="1"/>
-    <w:lsdException w:name="annotation text" w:semiHidden="1" w:unhideWhenUsed="1"/>
-    <w:lsdException w:name="header" w:semiHidden="1" w:unhideWhenUsed="1"/>
-    <w:lsdException w:name="footer" w:semiHidden="1" w:unhideWhenUsed="1"/>
-    <w:lsdException w:name="index heading" w:semiHidden="1" w:unhideWhenUsed="1"/>
-    <w:lsdException w:name="caption" w:semiHidden="1" w:uiPriority="35" w:unhideWhenUsed="1" w:qFormat="1"/>
-    <w:lsdException w:name="table of figures" w:semiHidden="1" w:unhideWhenUsed="1"/>
-    <w:lsdException w:name="envelope address" w:semiHidden="1" w:unhideWhenUsed="1"/>
-    <w:lsdException w:name="envelope return" w:semiHidden="1" w:unhideWhenUsed="1"/>
-    <w:lsdException w:name="footnote reference" w:semiHidden="1" w:unhideWhenUsed="1"/>
-    <w:lsdException w:name="annotation reference" w:semiHidden="1" w:unhideWhenUsed="1"/>
-    <w:lsdException w:name="line number" w:semiHidden="1" w:unhideWhenUsed="1"/>
-    <w:lsdException w:name="page number" w:semiHidden="1" w:unhideWhenUsed="1"/>
-    <w:lsdException w:name="endnote reference" w:semiHidden="1" w:unhideWhenUsed="1"/>
-    <w:lsdException w:name="endnote text" w:semiHidden="1" w:unhideWhenUsed="1"/>
-    <w:lsdException w:name="table of authorities" w:semiHidden="1" w:unhideWhenUsed="1"/>
-    <w:lsdException w:name="macro" w:semiHidden="1" w:unhideWhenUsed="1"/>
-    <w:lsdException w:name="toa heading" w:semiHidden="1" w:unhideWhenUsed="1"/>
-    <w:lsdException w:name="List" w:semiHidden="1" w:unhideWhenUsed="1"/>
-    <w:lsdException w:name="List Bullet" w:semiHidden="1" w:unhideWhenUsed="1"/>
-    <w:lsdException w:name="List Number" w:semiHidden="1" w:unhideWhenUsed="1"/>
-    <w:lsdException w:name="List 2" w:semiHidden="1" w:unhideWhenUsed="1"/>
-    <w:lsdException w:name="List 3" w:semiHidden="1" w:unhideWhenUsed="1"/>
-    <w:lsdException w:name="List 4" w:semiHidden="1" w:unhideWhenUsed="1"/>
-    <w:lsdException w:name="List 5" w:semiHidden="1" w:unhideWhenUsed="1"/>
-    <w:lsdException w:name="List Bullet 2" w:semiHidden="1" w:unhideWhenUsed="1"/>
-    <w:lsdException w:name="List Bullet 3" w:semiHidden="1" w:unhideWhenUsed="1"/>
-    <w:lsdException w:name="List Bullet 4" w:semiHidden="1" w:unhideWhenUsed="1"/>
-    <w:lsdException w:name="List Bullet 5" w:semiHidden="1" w:unhideWhenUsed="1"/>
-    <w:lsdException w:name="List Number 2" w:semiHidden="1" w:unhideWhenUsed="1"/>
-    <w:lsdException w:name="List Number 3" w:semiHidden="1" w:unhideWhenUsed="1"/>
-    <w:lsdException w:name="List Number 4" w:semiHidden="1" w:unhideWhenUsed="1"/>
-    <w:lsdException w:name="List Number 5" w:semiHidden="1" w:unhideWhenUsed="1"/>
-    <w:lsdException w:name="Title" w:uiPriority="10" w:qFormat="1"/>
-    <w:lsdException w:name="Closing" w:semiHidden="1" w:unhideWhenUsed="1"/>
-    <w:lsdException w:name="Signature" w:semiHidden="1" w:unhideWhenUsed="1"/>
-    <w:lsdException w:name="Default Paragraph Font" w:semiHidden="1" w:uiPriority="1" w:unhideWhenUsed="1"/>
-    <w:lsdException w:name="Body Text" w:semiHidden="1" w:unhideWhenUsed="1"/>
-    <w:lsdException w:name="Body Text Indent" w:semiHidden="1" w:unhideWhenUsed="1"/>
-    <w:lsdException w:name="List Continue" w:semiHidden="1" w:unhideWhenUsed="1"/>
-    <w:lsdException w:name="List Continue 2" w:semiHidden="1" w:unhideWhenUsed="1"/>
-    <w:lsdException w:name="List Continue 3" w:semiHidden="1" w:unhideWhenUsed="1"/>
-    <w:lsdException w:name="List Continue 4" w:semiHidden="1" w:unhideWhenUsed="1"/>
-    <w:lsdException w:name="List Continue 5" w:semiHidden="1" w:unhideWhenUsed="1"/>
-    <w:lsdException w:name="Message Header" w:semiHidden="1" w:unhideWhenUsed="1"/>
-    <w:lsdException w:name="Subtitle" w:uiPriority="11"/>
-    <w:lsdException w:name="Salutation" w:semiHidden="1" w:unhideWhenUsed="1"/>
-    <w:lsdException w:name="Date" w:semiHidden="1" w:unhideWhenUsed="1"/>
-    <w:lsdException w:name="Body Text First Indent" w:semiHidden="1" w:unhideWhenUsed="1"/>
-    <w:lsdException w:name="Body Text First Indent 2" w:semiHidden="1" w:unhideWhenUsed="1"/>
-    <w:lsdException w:name="Note Heading" w:semiHidden="1" w:unhideWhenUsed="1"/>
-    <w:lsdException w:name="Body Text 2" w:semiHidden="1" w:unhideWhenUsed="1"/>
-    <w:lsdException w:name="Body Text 3" w:semiHidden="1" w:unhideWhenUsed="1"/>
-    <w:lsdException w:name="Body Text Indent 2" w:semiHidden="1" w:unhideWhenUsed="1"/>
-    <w:lsdException w:name="Body Text Indent 3" w:semiHidden="1" w:unhideWhenUsed="1"/>
-    <w:lsdException w:name="Block Text" w:semiHidden="1" w:unhideWhenUsed="1"/>
-    <w:lsdException w:name="Hyperlink" w:semiHidden="1" w:unhideWhenUsed="1"/>
-    <w:lsdException w:name="FollowedHyperlink" w:semiHidden="1" w:unhideWhenUsed="1"/>
-    <w:lsdException w:name="Strong" w:uiPriority="0" w:qFormat="1"/>
-    <w:lsdException w:name="Emphasis" w:uiPriority="20"/>
-    <w:lsdException w:name="Document Map" w:semiHidden="1" w:unhideWhenUsed="1"/>
-    <w:lsdException w:name="Plain Text" w:semiHidden="1" w:unhideWhenUsed="1"/>
-    <w:lsdException w:name="E-mail Signature" w:semiHidden="1" w:unhideWhenUsed="1"/>
-    <w:lsdException w:name="HTML Top of Form" w:semiHidden="1" w:unhideWhenUsed="1"/>
-    <w:lsdException w:name="HTML Bottom of Form" w:semiHidden="1" w:unhideWhenUsed="1"/>
-    <w:lsdException w:name="Normal (Web)" w:semiHidden="1" w:unhideWhenUsed="1"/>
-    <w:lsdException w:name="HTML Acronym" w:semiHidden="1" w:unhideWhenUsed="1"/>
-    <w:lsdException w:name="HTML Address" w:semiHidden="1" w:unhideWhenUsed="1"/>
-    <w:lsdException w:name="HTML Cite" w:semiHidden="1" w:unhideWhenUsed="1"/>
-    <w:lsdException w:name="HTML Code" w:semiHidden="1" w:unhideWhenUsed="1"/>
-    <w:lsdException w:name="HTML Definition" w:semiHidden="1" w:unhideWhenUsed="1"/>
-    <w:lsdException w:name="HTML Keyboard" w:semiHidden="1" w:unhideWhenUsed="1"/>
-    <w:lsdException w:name="HTML Preformatted" w:semiHidden="1" w:unhideWhenUsed="1"/>
-    <w:lsdException w:name="HTML Sample" w:semiHidden="1" w:unhideWhenUsed="1"/>
-    <w:lsdException w:name="HTML Typewriter" w:semiHidden="1" w:unhideWhenUsed="1"/>
-    <w:lsdException w:name="HTML Variable" w:semiHidden="1" w:unhideWhenUsed="1"/>
-    <w:lsdException w:name="Normal Table" w:semiHidden="1" w:unhideWhenUsed="1"/>
-    <w:lsdException w:name="annotation subject" w:semiHidden="1" w:unhideWhenUsed="1"/>
-    <w:lsdException w:name="No List" w:semiHidden="1" w:unhideWhenUsed="1"/>
-    <w:lsdException w:name="Outline List 1" w:semiHidden="1" w:unhideWhenUsed="1"/>
-    <w:lsdException w:name="Outline List 2" w:semiHidden="1" w:unhideWhenUsed="1"/>
-    <w:lsdException w:name="Outline List 3" w:semiHidden="1" w:unhideWhenUsed="1"/>
-    <w:lsdException w:name="Table Simple 1" w:semiHidden="1" w:unhideWhenUsed="1"/>
-    <w:lsdException w:name="Table Simple 2" w:semiHidden="1" w:unhideWhenUsed="1"/>
-    <w:lsdException w:name="Table Simple 3" w:semiHidden="1" w:unhideWhenUsed="1"/>
-    <w:lsdException w:name="Table Classic 1" w:semiHidden="1" w:unhideWhenUsed="1"/>
-    <w:lsdException w:name="Table Classic 2" w:semiHidden="1" w:unhideWhenUsed="1"/>
-    <w:lsdException w:name="Table Classic 3" w:semiHidden="1" w:unhideWhenUsed="1"/>
-    <w:lsdException w:name="Table Classic 4" w:semiHidden="1" w:unhideWhenUsed="1"/>
-    <w:lsdException w:name="Table Colorful 1" w:semiHidden="1" w:unhideWhenUsed="1"/>
-    <w:lsdException w:name="Table Colorful 2" w:semiHidden="1" w:unhideWhenUsed="1"/>
-    <w:lsdException w:name="Table Colorful 3" w:semiHidden="1" w:unhideWhenUsed="1"/>
-    <w:lsdException w:name="Table Columns 1" w:semiHidden="1" w:unhideWhenUsed="1"/>
-    <w:lsdException w:name="Table Columns 2" w:semiHidden="1" w:unhideWhenUsed="1"/>
-    <w:lsdException w:name="Table Columns 3" w:semiHidden="1" w:unhideWhenUsed="1"/>
-    <w:lsdException w:name="Table Columns 4" w:semiHidden="1" w:unhideWhenUsed="1"/>
-    <w:lsdException w:name="Table Columns 5" w:semiHidden="1" w:unhideWhenUsed="1"/>
-    <w:lsdException w:name="Table Grid 1" w:semiHidden="1" w:unhideWhenUsed="1"/>
-    <w:lsdException w:name="Table Grid 2" w:semiHidden="1" w:unhideWhenUsed="1"/>
-    <w:lsdException w:name="Table Grid 3" w:semiHidden="1" w:unhideWhenUsed="1"/>
-    <w:lsdException w:name="Table Grid 4" w:semiHidden="1" w:unhideWhenUsed="1"/>
-    <w:lsdException w:name="Table Grid 5" w:semiHidden="1" w:unhideWhenUsed="1"/>
-    <w:lsdException w:name="Table Grid 6" w:semiHidden="1" w:unhideWhenUsed="1"/>
-    <w:lsdException w:name="Table Grid 7" w:semiHidden="1" w:unhideWhenUsed="1"/>
-    <w:lsdException w:name="Table Grid 8" w:semiHidden="1" w:unhideWhenUsed="1"/>
-    <w:lsdException w:name="Table List 1" w:semiHidden="1" w:unhideWhenUsed="1"/>
-    <w:lsdException w:name="Table List 2" w:semiHidden="1" w:unhideWhenUsed="1"/>
-    <w:lsdException w:name="Table List 3" w:semiHidden="1" w:unhideWhenUsed="1"/>
-    <w:lsdException w:name="Table List 4" w:semiHidden="1" w:unhideWhenUsed="1"/>
-    <w:lsdException w:name="Table List 5" w:semiHidden="1" w:unhideWhenUsed="1"/>
-    <w:lsdException w:name="Table List 6" w:semiHidden="1" w:unhideWhenUsed="1"/>
-    <w:lsdException w:name="Table List 7" w:semiHidden="1" w:unhideWhenUsed="1"/>
-    <w:lsdException w:name="Table List 8" w:semiHidden="1" w:unhideWhenUsed="1"/>
-    <w:lsdException w:name="Table 3D effects 1" w:semiHidden="1" w:unhideWhenUsed="1"/>
-    <w:lsdException w:name="Table 3D effects 2" w:semiHidden="1" w:unhideWhenUsed="1"/>
-    <w:lsdException w:name="Table 3D effects 3" w:semiHidden="1" w:unhideWhenUsed="1"/>
-    <w:lsdException w:name="Table Contemporary" w:semiHidden="1" w:unhideWhenUsed="1"/>
-    <w:lsdException w:name="Table Elegant" w:semiHidden="1" w:unhideWhenUsed="1"/>
-    <w:lsdException w:name="Table Professional" w:semiHidden="1" w:unhideWhenUsed="1"/>
-    <w:lsdException w:name="Table Subtle 1" w:semiHidden="1" w:unhideWhenUsed="1"/>
-    <w:lsdException w:name="Table Subtle 2" w:semiHidden="1" w:unhideWhenUsed="1"/>
-    <w:lsdException w:name="Table Web 1" w:semiHidden="1" w:unhideWhenUsed="1"/>
-    <w:lsdException w:name="Table Web 2" w:semiHidden="1" w:unhideWhenUsed="1"/>
-    <w:lsdException w:name="Table Web 3" w:semiHidden="1" w:unhideWhenUsed="1"/>
-    <w:lsdException w:name="Balloon Text" w:semiHidden="1" w:unhideWhenUsed="1"/>
-    <w:lsdException w:name="Table Grid" w:semiHidden="1" w:uiPriority="39" w:unhideWhenUsed="1"/>
-    <w:lsdException w:name="Table Theme" w:semiHidden="1" w:unhideWhenUsed="1"/>
-    <w:lsdException w:name="Placeholder Text" w:semiHidden="1"/>
-    <w:lsdException w:name="No Spacing" w:uiPriority="1"/>
-    <w:lsdException w:name="Light Shading" w:uiPriority="60"/>
-    <w:lsdException w:name="Light List" w:uiPriority="61"/>
-    <w:lsdException w:name="Light Grid" w:uiPriority="62"/>
-    <w:lsdException w:name="Medium Shading 1" w:uiPriority="63"/>
-    <w:lsdException w:name="Medium Shading 2" w:uiPriority="64"/>
-    <w:lsdException w:name="Medium List 1" w:uiPriority="65"/>
-    <w:lsdException w:name="Medium List 2" w:uiPriority="66"/>
-    <w:lsdException w:name="Medium Grid 1" w:uiPriority="67"/>
-    <w:lsdException w:name="Medium Grid 2" w:uiPriority="68"/>
-    <w:lsdException w:name="Medium Grid 3" w:uiPriority="69"/>
-    <w:lsdException w:name="Dark List" w:uiPriority="70"/>
-    <w:lsdException w:name="Colorful Shading" w:uiPriority="71"/>
-    <w:lsdException w:name="Colorful List" w:uiPriority="72"/>
-    <w:lsdException w:name="Colorful Grid" w:uiPriority="73"/>
-    <w:lsdException w:name="Light Shading Accent 1" w:uiPriority="60"/>
-    <w:lsdException w:name="Light List Accent 1" w:uiPriority="61"/>
-    <w:lsdException w:name="Light Grid Accent 1" w:uiPriority="62"/>
-    <w:lsdException w:name="Medium Shading 1 Accent 1" w:uiPriority="63"/>
-    <w:lsdException w:name="Medium Shading 2 Accent 1" w:uiPriority="64"/>
-    <w:lsdException w:name="Medium List 1 Accent 1" w:uiPriority="65"/>
-    <w:lsdException w:name="Revision" w:semiHidden="1"/>
-    <w:lsdException w:name="List Paragraph" w:uiPriority="34" w:qFormat="1"/>
-    <w:lsdException w:name="Quote" w:uiPriority="29"/>
-    <w:lsdException w:name="Intense Quote" w:uiPriority="30"/>
-    <w:lsdException w:name="Medium List 2 Accent 1" w:uiPriority="66"/>
-    <w:lsdException w:name="Medium Grid 1 Accent 1" w:uiPriority="67"/>
-    <w:lsdException w:name="Medium Grid 2 Accent 1" w:uiPriority="68"/>
-    <w:lsdException w:name="Medium Grid 3 Accent 1" w:uiPriority="69"/>
-    <w:lsdException w:name="Dark List Accent 1" w:uiPriority="70"/>
-    <w:lsdException w:name="Colorful Shading Accent 1" w:uiPriority="71"/>
-    <w:lsdException w:name="Colorful List Accent 1" w:uiPriority="72"/>
-    <w:lsdException w:name="Colorful Grid Accent 1" w:uiPriority="73"/>
-    <w:lsdException w:name="Light Shading Accent 2" w:uiPriority="60"/>
-    <w:lsdException w:name="Light List Accent 2" w:uiPriority="61"/>
-    <w:lsdException w:name="Light Grid Accent 2" w:uiPriority="62"/>
-    <w:lsdException w:name="Medium Shading 1 Accent 2" w:uiPriority="63"/>
-    <w:lsdException w:name="Medium Shading 2 Accent 2" w:uiPriority="64"/>
-    <w:lsdException w:name="Medium List 1 Accent 2" w:uiPriority="65"/>
-    <w:lsdException w:name="Medium List 2 Accent 2" w:uiPriority="66"/>
-    <w:lsdException w:name="Medium Grid 1 Accent 2" w:uiPriority="67"/>
-    <w:lsdException w:name="Medium Grid 2 Accent 2" w:uiPriority="68"/>
-    <w:lsdException w:name="Medium Grid 3 Accent 2" w:uiPriority="69"/>
-    <w:lsdException w:name="Dark List Accent 2" w:uiPriority="70"/>
-    <w:lsdException w:name="Colorful Shading Accent 2" w:uiPriority="71"/>
-    <w:lsdException w:name="Colorful List Accent 2" w:uiPriority="72"/>
-    <w:lsdException w:name="Colorful Grid Accent 2" w:uiPriority="73"/>
-    <w:lsdException w:name="Light Shading Accent 3" w:uiPriority="60"/>
-    <w:lsdException w:name="Light List Accent 3" w:uiPriority="61"/>
-    <w:lsdException w:name="Light Grid Accent 3" w:uiPriority="62"/>
-    <w:lsdException w:name="Medium Shading 1 Accent 3" w:uiPriority="63"/>
-    <w:lsdException w:name="Medium Shading 2 Accent 3" w:uiPriority="64"/>
-    <w:lsdException w:name="Medium List 1 Accent 3" w:uiPriority="65"/>
-    <w:lsdException w:name="Medium List 2 Accent 3" w:uiPriority="66"/>
-    <w:lsdException w:name="Medium Grid 1 Accent 3" w:uiPriority="67"/>
-    <w:lsdException w:name="Medium Grid 2 Accent 3" w:uiPriority="68"/>
-    <w:lsdException w:name="Medium Grid 3 Accent 3" w:uiPriority="69"/>
-    <w:lsdException w:name="Dark List Accent 3" w:uiPriority="70"/>
-    <w:lsdException w:name="Colorful Shading Accent 3" w:uiPriority="71"/>
-    <w:lsdException w:name="Colorful List Accent 3" w:uiPriority="72"/>
-    <w:lsdException w:name="Colorful Grid Accent 3" w:uiPriority="73"/>
-    <w:lsdException w:name="Light Shading Accent 4" w:uiPriority="60"/>
-    <w:lsdException w:name="Light List Accent 4" w:uiPriority="61"/>
-    <w:lsdException w:name="Light Grid Accent 4" w:uiPriority="62"/>
-    <w:lsdException w:name="Medium Shading 1 Accent 4" w:uiPriority="63"/>
-    <w:lsdException w:name="Medium Shading 2 Accent 4" w:uiPriority="64"/>
-    <w:lsdException w:name="Medium List 1 Accent 4" w:uiPriority="65"/>
-    <w:lsdException w:name="Medium List 2 Accent 4" w:uiPriority="66"/>
-    <w:lsdException w:name="Medium Grid 1 Accent 4" w:uiPriority="67"/>
-    <w:lsdException w:name="Medium Grid 2 Accent 4" w:uiPriority="68"/>
-    <w:lsdException w:name="Medium Grid 3 Accent 4" w:uiPriority="69"/>
-    <w:lsdException w:name="Dark List Accent 4" w:uiPriority="70"/>
-    <w:lsdException w:name="Colorful Shading Accent 4" w:uiPriority="71"/>
-    <w:lsdException w:name="Colorful List Accent 4" w:uiPriority="72"/>
-    <w:lsdException w:name="Colorful Grid Accent 4" w:uiPriority="73"/>
-    <w:lsdException w:name="Light Shading Accent 5" w:uiPriority="60"/>
-    <w:lsdException w:name="Light List Accent 5" w:uiPriority="61"/>
-    <w:lsdException w:name="Light Grid Accent 5" w:uiPriority="62"/>
-    <w:lsdException w:name="Medium Shading 1 Accent 5" w:uiPriority="63"/>
-    <w:lsdException w:name="Medium Shading 2 Accent 5" w:uiPriority="64"/>
-    <w:lsdException w:name="Medium List 1 Accent 5" w:uiPriority="65"/>
-    <w:lsdException w:name="Medium List 2 Accent 5" w:uiPriority="66"/>
-    <w:lsdException w:name="Medium Grid 1 Accent 5" w:uiPriority="67"/>
-    <w:lsdException w:name="Medium Grid 2 Accent 5" w:uiPriority="68"/>
-    <w:lsdException w:name="Medium Grid 3 Accent 5" w:uiPriority="69"/>
-    <w:lsdException w:name="Dark List Accent 5" w:uiPriority="70"/>
-    <w:lsdException w:name="Colorful Shading Accent 5" w:uiPriority="71"/>
-    <w:lsdException w:name="Colorful List Accent 5" w:uiPriority="72"/>
-    <w:lsdException w:name="Colorful Grid Accent 5" w:uiPriority="73"/>
-    <w:lsdException w:name="Light Shading Accent 6" w:uiPriority="60"/>
-    <w:lsdException w:name="Light List Accent 6" w:uiPriority="61"/>
-    <w:lsdException w:name="Light Grid Accent 6" w:uiPriority="62"/>
-    <w:lsdException w:name="Medium Shading 1 Accent 6" w:uiPriority="63"/>
-    <w:lsdException w:name="Medium Shading 2 Accent 6" w:uiPriority="64"/>
-    <w:lsdException w:name="Medium List 1 Accent 6" w:uiPriority="65"/>
-    <w:lsdException w:name="Medium List 2 Accent 6" w:uiPriority="66"/>
-    <w:lsdException w:name="Medium Grid 1 Accent 6" w:uiPriority="67"/>
-    <w:lsdException w:name="Medium Grid 2 Accent 6" w:uiPriority="68"/>
-    <w:lsdException w:name="Medium Grid 3 Accent 6" w:uiPriority="69"/>
-    <w:lsdException w:name="Dark List Accent 6" w:uiPriority="70"/>
-    <w:lsdException w:name="Colorful Shading Accent 6" w:uiPriority="71"/>
-    <w:lsdException w:name="Colorful List Accent 6" w:uiPriority="72"/>
-    <w:lsdException w:name="Colorful Grid Accent 6" w:uiPriority="73"/>
-    <w:lsdException w:name="Subtle Emphasis" w:uiPriority="19"/>
-    <w:lsdException w:name="Intense Emphasis" w:uiPriority="21"/>
-    <w:lsdException w:name="Subtle Reference" w:uiPriority="31"/>
-    <w:lsdException w:name="Intense Reference" w:uiPriority="32"/>
-    <w:lsdException w:name="Book Title" w:uiPriority="33"/>
-    <w:lsdException w:name="Bibliography" w:semiHidden="1" w:uiPriority="37" w:unhideWhenUsed="1"/>
-    <w:lsdException w:name="TOC Heading" w:semiHidden="1" w:uiPriority="39" w:unhideWhenUsed="1" w:qFormat="1"/>
-    <w:lsdException w:name="Plain Table 1" w:uiPriority="41"/>
-    <w:lsdException w:name="Plain Table 2" w:uiPriority="42"/>
-    <w:lsdException w:name="Plain Table 3" w:uiPriority="43"/>
-    <w:lsdException w:name="Plain Table 4" w:uiPriority="44"/>
-    <w:lsdException w:name="Plain Table 5" w:uiPriority="45"/>
-    <w:lsdException w:name="Grid Table Light" w:uiPriority="40"/>
-    <w:lsdException w:name="Grid Table 1 Light" w:uiPriority="46"/>
-    <w:lsdException w:name="Grid Table 2" w:uiPriority="47"/>
-    <w:lsdException w:name="Grid Table 3" w:uiPriority="48"/>
-    <w:lsdException w:name="Grid Table 4" w:uiPriority="49"/>
-    <w:lsdException w:name="Grid Table 5 Dark" w:uiPriority="50"/>
-    <w:lsdException w:name="Grid Table 6 Colorful" w:uiPriority="51"/>
-    <w:lsdException w:name="Grid Table 7 Colorful" w:uiPriority="52"/>
-    <w:lsdException w:name="Grid Table 1 Light Accent 1" w:uiPriority="46"/>
-    <w:lsdException w:name="Grid Table 2 Accent 1" w:uiPriority="47"/>
-    <w:lsdException w:name="Grid Table 3 Accent 1" w:uiPriority="48"/>
-    <w:lsdException w:name="Grid Table 4 Accent 1" w:uiPriority="49"/>
-    <w:lsdException w:name="Grid Table 5 Dark Accent 1" w:uiPriority="50"/>
-    <w:lsdException w:name="Grid Table 6 Colorful Accent 1" w:uiPriority="51"/>
-    <w:lsdException w:name="Grid Table 7 Colorful Accent 1" w:uiPriority="52"/>
-    <w:lsdException w:name="Grid Table 1 Light Accent 2" w:uiPriority="46"/>
-    <w:lsdException w:name="Grid Table 2 Accent 2" w:uiPriority="47"/>
-    <w:lsdException w:name="Grid Table 3 Accent 2" w:uiPriority="48"/>
-    <w:lsdException w:name="Grid Table 4 Accent 2" w:uiPriority="49"/>
-    <w:lsdException w:name="Grid Table 5 Dark Accent 2" w:uiPriority="50"/>
-    <w:lsdException w:name="Grid Table 6 Colorful Accent 2" w:uiPriority="51"/>
-    <w:lsdException w:name="Grid Table 7 Colorful Accent 2" w:uiPriority="52"/>
-    <w:lsdException w:name="Grid Table 1 Light Accent 3" w:uiPriority="46"/>
-    <w:lsdException w:name="Grid Table 2 Accent 3" w:uiPriority="47"/>
-    <w:lsdException w:name="Grid Table 3 Accent 3" w:uiPriority="48"/>
-    <w:lsdException w:name="Grid Table 4 Accent 3" w:uiPriority="49"/>
-    <w:lsdException w:name="Grid Table 5 Dark Accent 3" w:uiPriority="50"/>
-    <w:lsdException w:name="Grid Table 6 Colorful Accent 3" w:uiPriority="51"/>
-    <w:lsdException w:name="Grid Table 7 Colorful Accent 3" w:uiPriority="52"/>
-    <w:lsdException w:name="Grid Table 1 Light Accent 4" w:uiPriority="46"/>
-    <w:lsdException w:name="Grid Table 2 Accent 4" w:uiPriority="47"/>
-    <w:lsdException w:name="Grid Table 3 Accent 4" w:uiPriority="48"/>
-    <w:lsdException w:name="Grid Table 4 Accent 4" w:uiPriority="49"/>
-    <w:lsdException w:name="Grid Table 5 Dark Accent 4" w:uiPriority="50"/>
-    <w:lsdException w:name="Grid Table 6 Colorful Accent 4" w:uiPriority="51"/>
-    <w:lsdException w:name="Grid Table 7 Colorful Accent 4" w:uiPriority="52"/>
-    <w:lsdException w:name="Grid Table 1 Light Accent 5" w:uiPriority="46"/>
-    <w:lsdException w:name="Grid Table 2 Accent 5" w:uiPriority="47"/>
-    <w:lsdException w:name="Grid Table 3 Accent 5" w:uiPriority="48"/>
-    <w:lsdException w:name="Grid Table 4 Accent 5" w:uiPriority="49"/>
-    <w:lsdException w:name="Grid Table 5 Dark Accent 5" w:uiPriority="50"/>
-    <w:lsdException w:name="Grid Table 6 Colorful Accent 5" w:uiPriority="51"/>
-    <w:lsdException w:name="Grid Table 7 Colorful Accent 5" w:uiPriority="52"/>
-    <w:lsdException w:name="Grid Table 1 Light Accent 6" w:uiPriority="46"/>
-    <w:lsdException w:name="Grid Table 2 Accent 6" w:uiPriority="47"/>
-    <w:lsdException w:name="Grid Table 3 Accent 6" w:uiPriority="48"/>
-    <w:lsdException w:name="Grid Table 4 Accent 6" w:uiPriority="49"/>
-    <w:lsdException w:name="Grid Table 5 Dark Accent 6" w:uiPriority="50"/>
-    <w:lsdException w:name="Grid Table 6 Colorful Accent 6" w:uiPriority="51"/>
-    <w:lsdException w:name="Grid Table 7 Colorful Accent 6" w:uiPriority="52"/>
-    <w:lsdException w:name="List Table 1 Light" w:uiPriority="46"/>
-    <w:lsdException w:name="List Table 2" w:uiPriority="47"/>
-    <w:lsdException w:name="List Table 3" w:uiPriority="48"/>
-    <w:lsdException w:name="List Table 4" w:uiPriority="49"/>
-    <w:lsdException w:name="List Table 5 Dark" w:uiPriority="50"/>
-    <w:lsdException w:name="List Table 6 Colorful" w:uiPriority="51"/>
-    <w:lsdException w:name="List Table 7 Colorful" w:uiPriority="52"/>
-    <w:lsdException w:name="List Table 1 Light Accent 1" w:uiPriority="46"/>
-    <w:lsdException w:name="List Table 2 Accent 1" w:uiPriority="47"/>
-    <w:lsdException w:name="List Table 3 Accent 1" w:uiPriority="48"/>
-    <w:lsdException w:name="List Table 4 Accent 1" w:uiPriority="49"/>
-    <w:lsdException w:name="List Table 5 Dark Accent 1" w:uiPriority="50"/>
-    <w:lsdException w:name="List Table 6 Colorful Accent 1" w:uiPriority="51"/>
-    <w:lsdException w:name="List Table 7 Colorful Accent 1" w:uiPriority="52"/>
-    <w:lsdException w:name="List Table 1 Light Accent 2" w:uiPriority="46"/>
-    <w:lsdException w:name="List Table 2 Accent 2" w:uiPriority="47"/>
-    <w:lsdException w:name="List Table 3 Accent 2" w:uiPriority="48"/>
-    <w:lsdException w:name="List Table 4 Accent 2" w:uiPriority="49"/>
-    <w:lsdException w:name="List Table 5 Dark Accent 2" w:uiPriority="50"/>
-    <w:lsdException w:name="List Table 6 Colorful Accent 2" w:uiPriority="51"/>
-    <w:lsdException w:name="List Table 7 Colorful Accent 2" w:uiPriority="52"/>
-    <w:lsdException w:name="List Table 1 Light Accent 3" w:uiPriority="46"/>
-    <w:lsdException w:name="List Table 2 Accent 3" w:uiPriority="47"/>
-    <w:lsdException w:name="List Table 3 Accent 3" w:uiPriority="48"/>
-    <w:lsdException w:name="List Table 4 Accent 3" w:uiPriority="49"/>
-    <w:lsdException w:name="List Table 5 Dark Accent 3" w:uiPriority="50"/>
-    <w:lsdException w:name="List Table 6 Colorful Accent 3" w:uiPriority="51"/>
-    <w:lsdException w:name="List Table 7 Colorful Accent 3" w:uiPriority="52"/>
-    <w:lsdException w:name="List Table 1 Light Accent 4" w:uiPriority="46"/>
-    <w:lsdException w:name="List Table 2 Accent 4" w:uiPriority="47"/>
-    <w:lsdException w:name="List Table 3 Accent 4" w:uiPriority="48"/>
-    <w:lsdException w:name="List Table 4 Accent 4" w:uiPriority="49"/>
-    <w:lsdException w:name="List Table 5 Dark Accent 4" w:uiPriority="50"/>
-    <w:lsdException w:name="List Table 6 Colorful Accent 4" w:uiPriority="51"/>
-    <w:lsdException w:name="List Table 7 Colorful Accent 4" w:uiPriority="52"/>
-    <w:lsdException w:name="List Table 1 Light Accent 5" w:uiPriority="46"/>
-    <w:lsdException w:name="List Table 2 Accent 5" w:uiPriority="47"/>
-    <w:lsdException w:name="List Table 3 Accent 5" w:uiPriority="48"/>
-    <w:lsdException w:name="List Table 4 Accent 5" w:uiPriority="49"/>
-    <w:lsdException w:name="List Table 5 Dark Accent 5" w:uiPriority="50"/>
-    <w:lsdException w:name="List Table 6 Colorful Accent 5" w:uiPriority="51"/>
-    <w:lsdException w:name="List Table 7 Colorful Accent 5" w:uiPriority="52"/>
-    <w:lsdException w:name="List Table 1 Light Accent 6" w:uiPriority="46"/>
-    <w:lsdException w:name="List Table 2 Accent 6" w:uiPriority="47"/>
-    <w:lsdException w:name="List Table 3 Accent 6" w:uiPriority="48"/>
-    <w:lsdException w:name="List Table 4 Accent 6" w:uiPriority="49"/>
-    <w:lsdException w:name="List Table 5 Dark Accent 6" w:uiPriority="50"/>
-    <w:lsdException w:name="List Table 6 Colorful Accent 6" w:uiPriority="51"/>
-    <w:lsdException w:name="List Table 7 Colorful Accent 6" w:uiPriority="52"/>
-    <w:lsdException w:name="Mention" w:semiHidden="1" w:unhideWhenUsed="1"/>
-    <w:lsdException w:name="Smart Hyperlink" w:semiHidden="1" w:unhideWhenUsed="1"/>
+  <w:latentStyles w:defLockedState="0" w:defUIPriority="99" w:defSemiHidden="1" w:defUnhideWhenUsed="1" w:defQFormat="0" w:count="267">
+    <w:lsdException w:name="Normal" w:semiHidden="0" w:uiPriority="0" w:unhideWhenUsed="0" w:qFormat="1"/>
+    <w:lsdException w:name="heading 1" w:semiHidden="0" w:uiPriority="9" w:unhideWhenUsed="0" w:qFormat="1"/>
+    <w:lsdException w:name="heading 2" w:uiPriority="9"/>
+    <w:lsdException w:name="heading 3" w:uiPriority="9" w:qFormat="1"/>
+    <w:lsdException w:name="heading 4" w:uiPriority="9"/>
+    <w:lsdException w:name="heading 5" w:uiPriority="9" w:qFormat="1"/>
+    <w:lsdException w:name="heading 6" w:uiPriority="9" w:qFormat="1"/>
+    <w:lsdException w:name="heading 7" w:uiPriority="9" w:qFormat="1"/>
+    <w:lsdException w:name="heading 8" w:uiPriority="9" w:qFormat="1"/>
+    <w:lsdException w:name="heading 9" w:uiPriority="9" w:qFormat="1"/>
+    <w:lsdException w:name="toc 1" w:uiPriority="39"/>
+    <w:lsdException w:name="toc 2" w:uiPriority="39"/>
+    <w:lsdException w:name="toc 3" w:uiPriority="39"/>
+    <w:lsdException w:name="toc 4" w:uiPriority="39"/>
+    <w:lsdException w:name="toc 5" w:uiPriority="39"/>
+    <w:lsdException w:name="toc 6" w:uiPriority="39"/>
+    <w:lsdException w:name="toc 7" w:uiPriority="39"/>
+    <w:lsdException w:name="toc 8" w:uiPriority="39"/>
+    <w:lsdException w:name="toc 9" w:uiPriority="39"/>
+    <w:lsdException w:name="caption" w:uiPriority="35" w:qFormat="1"/>
+    <w:lsdException w:name="Title" w:semiHidden="0" w:uiPriority="10" w:unhideWhenUsed="0" w:qFormat="1"/>
+    <w:lsdException w:name="Default Paragraph Font" w:uiPriority="1"/>
+    <w:lsdException w:name="Subtitle" w:semiHidden="0" w:uiPriority="11" w:unhideWhenUsed="0"/>
+    <w:lsdException w:name="Strong" w:semiHidden="0" w:uiPriority="0" w:unhideWhenUsed="0" w:qFormat="1"/>
+    <w:lsdException w:name="Emphasis" w:semiHidden="0" w:uiPriority="20" w:unhideWhenUsed="0"/>
+    <w:lsdException w:name="Table Grid" w:uiPriority="39"/>
+    <w:lsdException w:name="Placeholder Text" w:unhideWhenUsed="0"/>
+    <w:lsdException w:name="No Spacing" w:semiHidden="0" w:uiPriority="1" w:unhideWhenUsed="0"/>
+    <w:lsdException w:name="Light Shading" w:semiHidden="0" w:uiPriority="60" w:unhideWhenUsed="0"/>
+    <w:lsdException w:name="Light List" w:semiHidden="0" w:uiPriority="61" w:unhideWhenUsed="0"/>
+    <w:lsdException w:name="Light Grid" w:semiHidden="0" w:uiPriority="62" w:unhideWhenUsed="0"/>
+    <w:lsdException w:name="Medium Shading 1" w:semiHidden="0" w:uiPriority="63" w:unhideWhenUsed="0"/>
+    <w:lsdException w:name="Medium Shading 2" w:semiHidden="0" w:uiPriority="64" w:unhideWhenUsed="0"/>
+    <w:lsdException w:name="Medium List 1" w:semiHidden="0" w:uiPriority="65" w:unhideWhenUsed="0"/>
+    <w:lsdException w:name="Medium List 2" w:semiHidden="0" w:uiPriority="66" w:unhideWhenUsed="0"/>
+    <w:lsdException w:name="Medium Grid 1" w:semiHidden="0" w:uiPriority="67" w:unhideWhenUsed="0"/>
+    <w:lsdException w:name="Medium Grid 2" w:semiHidden="0" w:uiPriority="68" w:unhideWhenUsed="0"/>
+    <w:lsdException w:name="Medium Grid 3" w:semiHidden="0" w:uiPriority="69" w:unhideWhenUsed="0"/>
+    <w:lsdException w:name="Dark List" w:semiHidden="0" w:uiPriority="70" w:unhideWhenUsed="0"/>
+    <w:lsdException w:name="Colorful Shading" w:semiHidden="0" w:uiPriority="71" w:unhideWhenUsed="0"/>
+    <w:lsdException w:name="Colorful List" w:semiHidden="0" w:uiPriority="72" w:unhideWhenUsed="0"/>
+    <w:lsdException w:name="Colorful Grid" w:semiHidden="0" w:uiPriority="73" w:unhideWhenUsed="0"/>
+    <w:lsdException w:name="Light Shading Accent 1" w:semiHidden="0" w:uiPriority="60" w:unhideWhenUsed="0"/>
+    <w:lsdException w:name="Light List Accent 1" w:semiHidden="0" w:uiPriority="61" w:unhideWhenUsed="0"/>
+    <w:lsdException w:name="Light Grid Accent 1" w:semiHidden="0" w:uiPriority="62" w:unhideWhenUsed="0"/>
+    <w:lsdException w:name="Medium Shading 1 Accent 1" w:semiHidden="0" w:uiPriority="63" w:unhideWhenUsed="0"/>
+    <w:lsdException w:name="Medium Shading 2 Accent 1" w:semiHidden="0" w:uiPriority="64" w:unhideWhenUsed="0"/>
+    <w:lsdException w:name="Medium List 1 Accent 1" w:semiHidden="0" w:uiPriority="65" w:unhideWhenUsed="0"/>
+    <w:lsdException w:name="Revision" w:unhideWhenUsed="0"/>
+    <w:lsdException w:name="List Paragraph" w:semiHidden="0" w:uiPriority="34" w:unhideWhenUsed="0" w:qFormat="1"/>
+    <w:lsdException w:name="Quote" w:semiHidden="0" w:uiPriority="29" w:unhideWhenUsed="0"/>
+    <w:lsdException w:name="Intense Quote" w:semiHidden="0" w:uiPriority="30" w:unhideWhenUsed="0"/>
+    <w:lsdException w:name="Medium List 2 Accent 1" w:semiHidden="0" w:uiPriority="66" w:unhideWhenUsed="0"/>
+    <w:lsdException w:name="Medium Grid 1 Accent 1" w:semiHidden="0" w:uiPriority="67" w:unhideWhenUsed="0"/>
+    <w:lsdException w:name="Medium Grid 2 Accent 1" w:semiHidden="0" w:uiPriority="68" w:unhideWhenUsed="0"/>
+    <w:lsdException w:name="Medium Grid 3 Accent 1" w:semiHidden="0" w:uiPriority="69" w:unhideWhenUsed="0"/>
+    <w:lsdException w:name="Dark List Accent 1" w:semiHidden="0" w:uiPriority="70" w:unhideWhenUsed="0"/>
+    <w:lsdException w:name="Colorful Shading Accent 1" w:semiHidden="0" w:uiPriority="71" w:unhideWhenUsed="0"/>
+    <w:lsdException w:name="Colorful List Accent 1" w:semiHidden="0" w:uiPriority="72" w:unhideWhenUsed="0"/>
+    <w:lsdException w:name="Colorful Grid Accent 1" w:semiHidden="0" w:uiPriority="73" w:unhideWhenUsed="0"/>
+    <w:lsdException w:name="Light Shading Accent 2" w:semiHidden="0" w:uiPriority="60" w:unhideWhenUsed="0"/>
+    <w:lsdException w:name="Light List Accent 2" w:semiHidden="0" w:uiPriority="61" w:unhideWhenUsed="0"/>
+    <w:lsdException w:name="Light Grid Accent 2" w:semiHidden="0" w:uiPriority="62" w:unhideWhenUsed="0"/>
+    <w:lsdException w:name="Medium Shading 1 Accent 2" w:semiHidden="0" w:uiPriority="63" w:unhideWhenUsed="0"/>
+    <w:lsdException w:name="Medium Shading 2 Accent 2" w:semiHidden="0" w:uiPriority="64" w:unhideWhenUsed="0"/>
+    <w:lsdException w:name="Medium List 1 Accent 2" w:semiHidden="0" w:uiPriority="65" w:unhideWhenUsed="0"/>
+    <w:lsdException w:name="Medium List 2 Accent 2" w:semiHidden="0" w:uiPriority="66" w:unhideWhenUsed="0"/>
+    <w:lsdException w:name="Medium Grid 1 Accent 2" w:semiHidden="0" w:uiPriority="67" w:unhideWhenUsed="0"/>
+    <w:lsdException w:name="Medium Grid 2 Accent 2" w:semiHidden="0" w:uiPriority="68" w:unhideWhenUsed="0"/>
+    <w:lsdException w:name="Medium Grid 3 Accent 2" w:semiHidden="0" w:uiPriority="69" w:unhideWhenUsed="0"/>
+    <w:lsdException w:name="Dark List Accent 2" w:semiHidden="0" w:uiPriority="70" w:unhideWhenUsed="0"/>
+    <w:lsdException w:name="Colorful Shading Accent 2" w:semiHidden="0" w:uiPriority="71" w:unhideWhenUsed="0"/>
+    <w:lsdException w:name="Colorful List Accent 2" w:semiHidden="0" w:uiPriority="72" w:unhideWhenUsed="0"/>
+    <w:lsdException w:name="Colorful Grid Accent 2" w:semiHidden="0" w:uiPriority="73" w:unhideWhenUsed="0"/>
+    <w:lsdException w:name="Light Shading Accent 3" w:semiHidden="0" w:uiPriority="60" w:unhideWhenUsed="0"/>
+    <w:lsdException w:name="Light List Accent 3" w:semiHidden="0" w:uiPriority="61" w:unhideWhenUsed="0"/>
+    <w:lsdException w:name="Light Grid Accent 3" w:semiHidden="0" w:uiPriority="62" w:unhideWhenUsed="0"/>
+    <w:lsdException w:name="Medium Shading 1 Accent 3" w:semiHidden="0" w:uiPriority="63" w:unhideWhenUsed="0"/>
+    <w:lsdException w:name="Medium Shading 2 Accent 3" w:semiHidden="0" w:uiPriority="64" w:unhideWhenUsed="0"/>
+    <w:lsdException w:name="Medium List 1 Accent 3" w:semiHidden="0" w:uiPriority="65" w:unhideWhenUsed="0"/>
+    <w:lsdException w:name="Medium List 2 Accent 3" w:semiHidden="0" w:uiPriority="66" w:unhideWhenUsed="0"/>
+    <w:lsdException w:name="Medium Grid 1 Accent 3" w:semiHidden="0" w:uiPriority="67" w:unhideWhenUsed="0"/>
+    <w:lsdException w:name="Medium Grid 2 Accent 3" w:semiHidden="0" w:uiPriority="68" w:unhideWhenUsed="0"/>
+    <w:lsdException w:name="Medium Grid 3 Accent 3" w:semiHidden="0" w:uiPriority="69" w:unhideWhenUsed="0"/>
+    <w:lsdException w:name="Dark List Accent 3" w:semiHidden="0" w:uiPriority="70" w:unhideWhenUsed="0"/>
+    <w:lsdException w:name="Colorful Shading Accent 3" w:semiHidden="0" w:uiPriority="71" w:unhideWhenUsed="0"/>
+    <w:lsdException w:name="Colorful List Accent 3" w:semiHidden="0" w:uiPriority="72" w:unhideWhenUsed="0"/>
+    <w:lsdException w:name="Colorful Grid Accent 3" w:semiHidden="0" w:uiPriority="73" w:unhideWhenUsed="0"/>
+    <w:lsdException w:name="Light Shading Accent 4" w:semiHidden="0" w:uiPriority="60" w:unhideWhenUsed="0"/>
+    <w:lsdException w:name="Light List Accent 4" w:semiHidden="0" w:uiPriority="61" w:unhideWhenUsed="0"/>
+    <w:lsdException w:name="Light Grid Accent 4" w:semiHidden="0" w:uiPriority="62" w:unhideWhenUsed="0"/>
+    <w:lsdException w:name="Medium Shading 1 Accent 4" w:semiHidden="0" w:uiPriority="63" w:unhideWhenUsed="0"/>
+    <w:lsdException w:name="Medium Shading 2 Accent 4" w:semiHidden="0" w:uiPriority="64" w:unhideWhenUsed="0"/>
+    <w:lsdException w:name="Medium List 1 Accent 4" w:semiHidden="0" w:uiPriority="65" w:unhideWhenUsed="0"/>
+    <w:lsdException w:name="Medium List 2 Accent 4" w:semiHidden="0" w:uiPriority="66" w:unhideWhenUsed="0"/>
+    <w:lsdException w:name="Medium Grid 1 Accent 4" w:semiHidden="0" w:uiPriority="67" w:unhideWhenUsed="0"/>
+    <w:lsdException w:name="Medium Grid 2 Accent 4" w:semiHidden="0" w:uiPriority="68" w:unhideWhenUsed="0"/>
+    <w:lsdException w:name="Medium Grid 3 Accent 4" w:semiHidden="0" w:uiPriority="69" w:unhideWhenUsed="0"/>
+    <w:lsdException w:name="Dark List Accent 4" w:semiHidden="0" w:uiPriority="70" w:unhideWhenUsed="0"/>
+    <w:lsdException w:name="Colorful Shading Accent 4" w:semiHidden="0" w:uiPriority="71" w:unhideWhenUsed="0"/>
+    <w:lsdException w:name="Colorful List Accent 4" w:semiHidden="0" w:uiPriority="72" w:unhideWhenUsed="0"/>
+    <w:lsdException w:name="Colorful Grid Accent 4" w:semiHidden="0" w:uiPriority="73" w:unhideWhenUsed="0"/>
+    <w:lsdException w:name="Light Shading Accent 5" w:semiHidden="0" w:uiPriority="60" w:unhideWhenUsed="0"/>
+    <w:lsdException w:name="Light List Accent 5" w:semiHidden="0" w:uiPriority="61" w:unhideWhenUsed="0"/>
+    <w:lsdException w:name="Light Grid Accent 5" w:semiHidden="0" w:uiPriority="62" w:unhideWhenUsed="0"/>
+    <w:lsdException w:name="Medium Shading 1 Accent 5" w:semiHidden="0" w:uiPriority="63" w:unhideWhenUsed="0"/>
+    <w:lsdException w:name="Medium Shading 2 Accent 5" w:semiHidden="0" w:uiPriority="64" w:unhideWhenUsed="0"/>
+    <w:lsdException w:name="Medium List 1 Accent 5" w:semiHidden="0" w:uiPriority="65" w:unhideWhenUsed="0"/>
+    <w:lsdException w:name="Medium List 2 Accent 5" w:semiHidden="0" w:uiPriority="66" w:unhideWhenUsed="0"/>
+    <w:lsdException w:name="Medium Grid 1 Accent 5" w:semiHidden="0" w:uiPriority="67" w:unhideWhenUsed="0"/>
+    <w:lsdException w:name="Medium Grid 2 Accent 5" w:semiHidden="0" w:uiPriority="68" w:unhideWhenUsed="0"/>
+    <w:lsdException w:name="Medium Grid 3 Accent 5" w:semiHidden="0" w:uiPriority="69" w:unhideWhenUsed="0"/>
+    <w:lsdException w:name="Dark List Accent 5" w:semiHidden="0" w:uiPriority="70" w:unhideWhenUsed="0"/>
+    <w:lsdException w:name="Colorful Shading Accent 5" w:semiHidden="0" w:uiPriority="71" w:unhideWhenUsed="0"/>
+    <w:lsdException w:name="Colorful List Accent 5" w:semiHidden="0" w:uiPriority="72" w:unhideWhenUsed="0"/>
+    <w:lsdException w:name="Colorful Grid Accent 5" w:semiHidden="0" w:uiPriority="73" w:unhideWhenUsed="0"/>
+    <w:lsdException w:name="Light Shading Accent 6" w:semiHidden="0" w:uiPriority="60" w:unhideWhenUsed="0"/>
+    <w:lsdException w:name="Light List Accent 6" w:semiHidden="0" w:uiPriority="61" w:unhideWhenUsed="0"/>
+    <w:lsdException w:name="Light Grid Accent 6" w:semiHidden="0" w:uiPriority="62" w:unhideWhenUsed="0"/>
+    <w:lsdException w:name="Medium Shading 1 Accent 6" w:semiHidden="0" w:uiPriority="63" w:unhideWhenUsed="0"/>
+    <w:lsdException w:name="Medium Shading 2 Accent 6" w:semiHidden="0" w:uiPriority="64" w:unhideWhenUsed="0"/>
+    <w:lsdException w:name="Medium List 1 Accent 6" w:semiHidden="0" w:uiPriority="65" w:unhideWhenUsed="0"/>
+    <w:lsdException w:name="Medium List 2 Accent 6" w:semiHidden="0" w:uiPriority="66" w:unhideWhenUsed="0"/>
+    <w:lsdException w:name="Medium Grid 1 Accent 6" w:semiHidden="0" w:uiPriority="67" w:unhideWhenUsed="0"/>
+    <w:lsdException w:name="Medium Grid 2 Accent 6" w:semiHidden="0" w:uiPriority="68" w:unhideWhenUsed="0"/>
+    <w:lsdException w:name="Medium Grid 3 Accent 6" w:semiHidden="0" w:uiPriority="69" w:unhideWhenUsed="0"/>
+    <w:lsdException w:name="Dark List Accent 6" w:semiHidden="0" w:uiPriority="70" w:unhideWhenUsed="0"/>
+    <w:lsdException w:name="Colorful Shading Accent 6" w:semiHidden="0" w:uiPriority="71" w:unhideWhenUsed="0"/>
+    <w:lsdException w:name="Colorful List Accent 6" w:semiHidden="0" w:uiPriority="72" w:unhideWhenUsed="0"/>
+    <w:lsdException w:name="Colorful Grid Accent 6" w:semiHidden="0" w:uiPriority="73" w:unhideWhenUsed="0"/>
+    <w:lsdException w:name="Subtle Emphasis" w:semiHidden="0" w:uiPriority="19" w:unhideWhenUsed="0"/>
+    <w:lsdException w:name="Intense Emphasis" w:semiHidden="0" w:uiPriority="21" w:unhideWhenUsed="0"/>
+    <w:lsdException w:name="Subtle Reference" w:semiHidden="0" w:uiPriority="31" w:unhideWhenUsed="0"/>
+    <w:lsdException w:name="Intense Reference" w:semiHidden="0" w:uiPriority="32" w:unhideWhenUsed="0"/>
+    <w:lsdException w:name="Book Title" w:semiHidden="0" w:uiPriority="33" w:unhideWhenUsed="0"/>
+    <w:lsdException w:name="Bibliography" w:uiPriority="37"/>
+    <w:lsdException w:name="TOC Heading" w:uiPriority="39" w:qFormat="1"/>
   </w:latentStyles>
   <w:style w:type="paragraph" w:default="1" w:styleId="Normal">
     <w:name w:val="Normal"/>
@@ -8197,6 +7947,196 @@
 </w:styles>
 </file>
 
+<file path=word/stylesWithEffects.xml><?xml version="1.0" encoding="utf-8"?>
+<w:styles xmlns:wpc="http://schemas.microsoft.com/office/word/2010/wordprocessingCanvas" xmlns:mc="http://schemas.openxmlformats.org/markup-compatibility/2006" xmlns:o="urn:schemas-microsoft-com:office:office" xmlns:r="http://schemas.openxmlformats.org/officeDocument/2006/relationships" xmlns:m="http://schemas.openxmlformats.org/officeDocument/2006/math" xmlns:v="urn:schemas-microsoft-com:vml" xmlns:wp14="http://schemas.microsoft.com/office/word/2010/wordprocessingDrawing" xmlns:wp="http://schemas.openxmlformats.org/drawingml/2006/wordprocessingDrawing" xmlns:w10="urn:schemas-microsoft-com:office:word" xmlns:w="http://schemas.openxmlformats.org/wordprocessingml/2006/main" xmlns:w14="http://schemas.microsoft.com/office/word/2010/wordml" xmlns:wpg="http://schemas.microsoft.com/office/word/2010/wordprocessingGroup" xmlns:wpi="http://schemas.microsoft.com/office/word/2010/wordprocessingInk" xmlns:wne="http://schemas.microsoft.com/office/word/2006/wordml" xmlns:wps="http://schemas.microsoft.com/office/word/2010/wordprocessingShape" mc:Ignorable="w14 wp14">
+  <w:docDefaults>
+    <w:rPrDefault>
+      <w:rPr>
+        <w:rFonts w:asciiTheme="minorHAnsi" w:eastAsiaTheme="minorEastAsia" w:hAnsiTheme="minorHAnsi" w:cstheme="minorBidi"/>
+        <w:sz w:val="22"/>
+        <w:szCs w:val="22"/>
+        <w:lang w:val="en-US" w:eastAsia="en-US" w:bidi="ar-SA"/>
+      </w:rPr>
+    </w:rPrDefault>
+    <w:pPrDefault>
+      <w:pPr>
+        <w:spacing w:after="200" w:line="276" w:lineRule="auto"/>
+      </w:pPr>
+    </w:pPrDefault>
+  </w:docDefaults>
+  <w:latentStyles w:defLockedState="0" w:defUIPriority="99" w:defSemiHidden="1" w:defUnhideWhenUsed="1" w:defQFormat="0" w:count="267">
+    <w:lsdException w:name="Normal" w:semiHidden="0" w:uiPriority="0" w:unhideWhenUsed="0" w:qFormat="1"/>
+    <w:lsdException w:name="heading 1" w:semiHidden="0" w:uiPriority="9" w:unhideWhenUsed="0" w:qFormat="1"/>
+    <w:lsdException w:name="heading 2" w:uiPriority="9" w:qFormat="1"/>
+    <w:lsdException w:name="heading 3" w:uiPriority="9" w:qFormat="1"/>
+    <w:lsdException w:name="heading 4" w:uiPriority="9" w:qFormat="1"/>
+    <w:lsdException w:name="heading 5" w:uiPriority="9" w:qFormat="1"/>
+    <w:lsdException w:name="heading 6" w:uiPriority="9" w:qFormat="1"/>
+    <w:lsdException w:name="heading 7" w:uiPriority="9" w:qFormat="1"/>
+    <w:lsdException w:name="heading 8" w:uiPriority="9" w:qFormat="1"/>
+    <w:lsdException w:name="heading 9" w:uiPriority="9" w:qFormat="1"/>
+    <w:lsdException w:name="toc 1" w:uiPriority="39"/>
+    <w:lsdException w:name="toc 2" w:uiPriority="39"/>
+    <w:lsdException w:name="toc 3" w:uiPriority="39"/>
+    <w:lsdException w:name="toc 4" w:uiPriority="39"/>
+    <w:lsdException w:name="toc 5" w:uiPriority="39"/>
+    <w:lsdException w:name="toc 6" w:uiPriority="39"/>
+    <w:lsdException w:name="toc 7" w:uiPriority="39"/>
+    <w:lsdException w:name="toc 8" w:uiPriority="39"/>
+    <w:lsdException w:name="toc 9" w:uiPriority="39"/>
+    <w:lsdException w:name="caption" w:uiPriority="35" w:qFormat="1"/>
+    <w:lsdException w:name="Title" w:semiHidden="0" w:uiPriority="10" w:unhideWhenUsed="0" w:qFormat="1"/>
+    <w:lsdException w:name="Default Paragraph Font" w:uiPriority="1"/>
+    <w:lsdException w:name="Subtitle" w:semiHidden="0" w:uiPriority="11" w:unhideWhenUsed="0" w:qFormat="1"/>
+    <w:lsdException w:name="Strong" w:semiHidden="0" w:uiPriority="22" w:unhideWhenUsed="0" w:qFormat="1"/>
+    <w:lsdException w:name="Emphasis" w:semiHidden="0" w:uiPriority="20" w:unhideWhenUsed="0" w:qFormat="1"/>
+    <w:lsdException w:name="Table Grid" w:semiHidden="0" w:uiPriority="59" w:unhideWhenUsed="0"/>
+    <w:lsdException w:name="Placeholder Text" w:unhideWhenUsed="0"/>
+    <w:lsdException w:name="No Spacing" w:semiHidden="0" w:uiPriority="1" w:unhideWhenUsed="0" w:qFormat="1"/>
+    <w:lsdException w:name="Light Shading" w:semiHidden="0" w:uiPriority="60" w:unhideWhenUsed="0"/>
+    <w:lsdException w:name="Light List" w:semiHidden="0" w:uiPriority="61" w:unhideWhenUsed="0"/>
+    <w:lsdException w:name="Light Grid" w:semiHidden="0" w:uiPriority="62" w:unhideWhenUsed="0"/>
+    <w:lsdException w:name="Medium Shading 1" w:semiHidden="0" w:uiPriority="63" w:unhideWhenUsed="0"/>
+    <w:lsdException w:name="Medium Shading 2" w:semiHidden="0" w:uiPriority="64" w:unhideWhenUsed="0"/>
+    <w:lsdException w:name="Medium List 1" w:semiHidden="0" w:uiPriority="65" w:unhideWhenUsed="0"/>
+    <w:lsdException w:name="Medium List 2" w:semiHidden="0" w:uiPriority="66" w:unhideWhenUsed="0"/>
+    <w:lsdException w:name="Medium Grid 1" w:semiHidden="0" w:uiPriority="67" w:unhideWhenUsed="0"/>
+    <w:lsdException w:name="Medium Grid 2" w:semiHidden="0" w:uiPriority="68" w:unhideWhenUsed="0"/>
+    <w:lsdException w:name="Medium Grid 3" w:semiHidden="0" w:uiPriority="69" w:unhideWhenUsed="0"/>
+    <w:lsdException w:name="Dark List" w:semiHidden="0" w:uiPriority="70" w:unhideWhenUsed="0"/>
+    <w:lsdException w:name="Colorful Shading" w:semiHidden="0" w:uiPriority="71" w:unhideWhenUsed="0"/>
+    <w:lsdException w:name="Colorful List" w:semiHidden="0" w:uiPriority="72" w:unhideWhenUsed="0"/>
+    <w:lsdException w:name="Colorful Grid" w:semiHidden="0" w:uiPriority="73" w:unhideWhenUsed="0"/>
+    <w:lsdException w:name="Light Shading Accent 1" w:semiHidden="0" w:uiPriority="60" w:unhideWhenUsed="0"/>
+    <w:lsdException w:name="Light List Accent 1" w:semiHidden="0" w:uiPriority="61" w:unhideWhenUsed="0"/>
+    <w:lsdException w:name="Light Grid Accent 1" w:semiHidden="0" w:uiPriority="62" w:unhideWhenUsed="0"/>
+    <w:lsdException w:name="Medium Shading 1 Accent 1" w:semiHidden="0" w:uiPriority="63" w:unhideWhenUsed="0"/>
+    <w:lsdException w:name="Medium Shading 2 Accent 1" w:semiHidden="0" w:uiPriority="64" w:unhideWhenUsed="0"/>
+    <w:lsdException w:name="Medium List 1 Accent 1" w:semiHidden="0" w:uiPriority="65" w:unhideWhenUsed="0"/>
+    <w:lsdException w:name="Revision" w:unhideWhenUsed="0"/>
+    <w:lsdException w:name="List Paragraph" w:semiHidden="0" w:uiPriority="34" w:unhideWhenUsed="0" w:qFormat="1"/>
+    <w:lsdException w:name="Quote" w:semiHidden="0" w:uiPriority="29" w:unhideWhenUsed="0" w:qFormat="1"/>
+    <w:lsdException w:name="Intense Quote" w:semiHidden="0" w:uiPriority="30" w:unhideWhenUsed="0" w:qFormat="1"/>
+    <w:lsdException w:name="Medium List 2 Accent 1" w:semiHidden="0" w:uiPriority="66" w:unhideWhenUsed="0"/>
+    <w:lsdException w:name="Medium Grid 1 Accent 1" w:semiHidden="0" w:uiPriority="67" w:unhideWhenUsed="0"/>
+    <w:lsdException w:name="Medium Grid 2 Accent 1" w:semiHidden="0" w:uiPriority="68" w:unhideWhenUsed="0"/>
+    <w:lsdException w:name="Medium Grid 3 Accent 1" w:semiHidden="0" w:uiPriority="69" w:unhideWhenUsed="0"/>
+    <w:lsdException w:name="Dark List Accent 1" w:semiHidden="0" w:uiPriority="70" w:unhideWhenUsed="0"/>
+    <w:lsdException w:name="Colorful Shading Accent 1" w:semiHidden="0" w:uiPriority="71" w:unhideWhenUsed="0"/>
+    <w:lsdException w:name="Colorful List Accent 1" w:semiHidden="0" w:uiPriority="72" w:unhideWhenUsed="0"/>
+    <w:lsdException w:name="Colorful Grid Accent 1" w:semiHidden="0" w:uiPriority="73" w:unhideWhenUsed="0"/>
+    <w:lsdException w:name="Light Shading Accent 2" w:semiHidden="0" w:uiPriority="60" w:unhideWhenUsed="0"/>
+    <w:lsdException w:name="Light List Accent 2" w:semiHidden="0" w:uiPriority="61" w:unhideWhenUsed="0"/>
+    <w:lsdException w:name="Light Grid Accent 2" w:semiHidden="0" w:uiPriority="62" w:unhideWhenUsed="0"/>
+    <w:lsdException w:name="Medium Shading 1 Accent 2" w:semiHidden="0" w:uiPriority="63" w:unhideWhenUsed="0"/>
+    <w:lsdException w:name="Medium Shading 2 Accent 2" w:semiHidden="0" w:uiPriority="64" w:unhideWhenUsed="0"/>
+    <w:lsdException w:name="Medium List 1 Accent 2" w:semiHidden="0" w:uiPriority="65" w:unhideWhenUsed="0"/>
+    <w:lsdException w:name="Medium List 2 Accent 2" w:semiHidden="0" w:uiPriority="66" w:unhideWhenUsed="0"/>
+    <w:lsdException w:name="Medium Grid 1 Accent 2" w:semiHidden="0" w:uiPriority="67" w:unhideWhenUsed="0"/>
+    <w:lsdException w:name="Medium Grid 2 Accent 2" w:semiHidden="0" w:uiPriority="68" w:unhideWhenUsed="0"/>
+    <w:lsdException w:name="Medium Grid 3 Accent 2" w:semiHidden="0" w:uiPriority="69" w:unhideWhenUsed="0"/>
+    <w:lsdException w:name="Dark List Accent 2" w:semiHidden="0" w:uiPriority="70" w:unhideWhenUsed="0"/>
+    <w:lsdException w:name="Colorful Shading Accent 2" w:semiHidden="0" w:uiPriority="71" w:unhideWhenUsed="0"/>
+    <w:lsdException w:name="Colorful List Accent 2" w:semiHidden="0" w:uiPriority="72" w:unhideWhenUsed="0"/>
+    <w:lsdException w:name="Colorful Grid Accent 2" w:semiHidden="0" w:uiPriority="73" w:unhideWhenUsed="0"/>
+    <w:lsdException w:name="Light Shading Accent 3" w:semiHidden="0" w:uiPriority="60" w:unhideWhenUsed="0"/>
+    <w:lsdException w:name="Light List Accent 3" w:semiHidden="0" w:uiPriority="61" w:unhideWhenUsed="0"/>
+    <w:lsdException w:name="Light Grid Accent 3" w:semiHidden="0" w:uiPriority="62" w:unhideWhenUsed="0"/>
+    <w:lsdException w:name="Medium Shading 1 Accent 3" w:semiHidden="0" w:uiPriority="63" w:unhideWhenUsed="0"/>
+    <w:lsdException w:name="Medium Shading 2 Accent 3" w:semiHidden="0" w:uiPriority="64" w:unhideWhenUsed="0"/>
+    <w:lsdException w:name="Medium List 1 Accent 3" w:semiHidden="0" w:uiPriority="65" w:unhideWhenUsed="0"/>
+    <w:lsdException w:name="Medium List 2 Accent 3" w:semiHidden="0" w:uiPriority="66" w:unhideWhenUsed="0"/>
+    <w:lsdException w:name="Medium Grid 1 Accent 3" w:semiHidden="0" w:uiPriority="67" w:unhideWhenUsed="0"/>
+    <w:lsdException w:name="Medium Grid 2 Accent 3" w:semiHidden="0" w:uiPriority="68" w:unhideWhenUsed="0"/>
+    <w:lsdException w:name="Medium Grid 3 Accent 3" w:semiHidden="0" w:uiPriority="69" w:unhideWhenUsed="0"/>
+    <w:lsdException w:name="Dark List Accent 3" w:semiHidden="0" w:uiPriority="70" w:unhideWhenUsed="0"/>
+    <w:lsdException w:name="Colorful Shading Accent 3" w:semiHidden="0" w:uiPriority="71" w:unhideWhenUsed="0"/>
+    <w:lsdException w:name="Colorful List Accent 3" w:semiHidden="0" w:uiPriority="72" w:unhideWhenUsed="0"/>
+    <w:lsdException w:name="Colorful Grid Accent 3" w:semiHidden="0" w:uiPriority="73" w:unhideWhenUsed="0"/>
+    <w:lsdException w:name="Light Shading Accent 4" w:semiHidden="0" w:uiPriority="60" w:unhideWhenUsed="0"/>
+    <w:lsdException w:name="Light List Accent 4" w:semiHidden="0" w:uiPriority="61" w:unhideWhenUsed="0"/>
+    <w:lsdException w:name="Light Grid Accent 4" w:semiHidden="0" w:uiPriority="62" w:unhideWhenUsed="0"/>
+    <w:lsdException w:name="Medium Shading 1 Accent 4" w:semiHidden="0" w:uiPriority="63" w:unhideWhenUsed="0"/>
+    <w:lsdException w:name="Medium Shading 2 Accent 4" w:semiHidden="0" w:uiPriority="64" w:unhideWhenUsed="0"/>
+    <w:lsdException w:name="Medium List 1 Accent 4" w:semiHidden="0" w:uiPriority="65" w:unhideWhenUsed="0"/>
+    <w:lsdException w:name="Medium List 2 Accent 4" w:semiHidden="0" w:uiPriority="66" w:unhideWhenUsed="0"/>
+    <w:lsdException w:name="Medium Grid 1 Accent 4" w:semiHidden="0" w:uiPriority="67" w:unhideWhenUsed="0"/>
+    <w:lsdException w:name="Medium Grid 2 Accent 4" w:semiHidden="0" w:uiPriority="68" w:unhideWhenUsed="0"/>
+    <w:lsdException w:name="Medium Grid 3 Accent 4" w:semiHidden="0" w:uiPriority="69" w:unhideWhenUsed="0"/>
+    <w:lsdException w:name="Dark List Accent 4" w:semiHidden="0" w:uiPriority="70" w:unhideWhenUsed="0"/>
+    <w:lsdException w:name="Colorful Shading Accent 4" w:semiHidden="0" w:uiPriority="71" w:unhideWhenUsed="0"/>
+    <w:lsdException w:name="Colorful List Accent 4" w:semiHidden="0" w:uiPriority="72" w:unhideWhenUsed="0"/>
+    <w:lsdException w:name="Colorful Grid Accent 4" w:semiHidden="0" w:uiPriority="73" w:unhideWhenUsed="0"/>
+    <w:lsdException w:name="Light Shading Accent 5" w:semiHidden="0" w:uiPriority="60" w:unhideWhenUsed="0"/>
+    <w:lsdException w:name="Light List Accent 5" w:semiHidden="0" w:uiPriority="61" w:unhideWhenUsed="0"/>
+    <w:lsdException w:name="Light Grid Accent 5" w:semiHidden="0" w:uiPriority="62" w:unhideWhenUsed="0"/>
+    <w:lsdException w:name="Medium Shading 1 Accent 5" w:semiHidden="0" w:uiPriority="63" w:unhideWhenUsed="0"/>
+    <w:lsdException w:name="Medium Shading 2 Accent 5" w:semiHidden="0" w:uiPriority="64" w:unhideWhenUsed="0"/>
+    <w:lsdException w:name="Medium List 1 Accent 5" w:semiHidden="0" w:uiPriority="65" w:unhideWhenUsed="0"/>
+    <w:lsdException w:name="Medium List 2 Accent 5" w:semiHidden="0" w:uiPriority="66" w:unhideWhenUsed="0"/>
+    <w:lsdException w:name="Medium Grid 1 Accent 5" w:semiHidden="0" w:uiPriority="67" w:unhideWhenUsed="0"/>
+    <w:lsdException w:name="Medium Grid 2 Accent 5" w:semiHidden="0" w:uiPriority="68" w:unhideWhenUsed="0"/>
+    <w:lsdException w:name="Medium Grid 3 Accent 5" w:semiHidden="0" w:uiPriority="69" w:unhideWhenUsed="0"/>
+    <w:lsdException w:name="Dark List Accent 5" w:semiHidden="0" w:uiPriority="70" w:unhideWhenUsed="0"/>
+    <w:lsdException w:name="Colorful Shading Accent 5" w:semiHidden="0" w:uiPriority="71" w:unhideWhenUsed="0"/>
+    <w:lsdException w:name="Colorful List Accent 5" w:semiHidden="0" w:uiPriority="72" w:unhideWhenUsed="0"/>
+    <w:lsdException w:name="Colorful Grid Accent 5" w:semiHidden="0" w:uiPriority="73" w:unhideWhenUsed="0"/>
+    <w:lsdException w:name="Light Shading Accent 6" w:semiHidden="0" w:uiPriority="60" w:unhideWhenUsed="0"/>
+    <w:lsdException w:name="Light List Accent 6" w:semiHidden="0" w:uiPriority="61" w:unhideWhenUsed="0"/>
+    <w:lsdException w:name="Light Grid Accent 6" w:semiHidden="0" w:uiPriority="62" w:unhideWhenUsed="0"/>
+    <w:lsdException w:name="Medium Shading 1 Accent 6" w:semiHidden="0" w:uiPriority="63" w:unhideWhenUsed="0"/>
+    <w:lsdException w:name="Medium Shading 2 Accent 6" w:semiHidden="0" w:uiPriority="64" w:unhideWhenUsed="0"/>
+    <w:lsdException w:name="Medium List 1 Accent 6" w:semiHidden="0" w:uiPriority="65" w:unhideWhenUsed="0"/>
+    <w:lsdException w:name="Medium List 2 Accent 6" w:semiHidden="0" w:uiPriority="66" w:unhideWhenUsed="0"/>
+    <w:lsdException w:name="Medium Grid 1 Accent 6" w:semiHidden="0" w:uiPriority="67" w:unhideWhenUsed="0"/>
+    <w:lsdException w:name="Medium Grid 2 Accent 6" w:semiHidden="0" w:uiPriority="68" w:unhideWhenUsed="0"/>
+    <w:lsdException w:name="Medium Grid 3 Accent 6" w:semiHidden="0" w:uiPriority="69" w:unhideWhenUsed="0"/>
+    <w:lsdException w:name="Dark List Accent 6" w:semiHidden="0" w:uiPriority="70" w:unhideWhenUsed="0"/>
+    <w:lsdException w:name="Colorful Shading Accent 6" w:semiHidden="0" w:uiPriority="71" w:unhideWhenUsed="0"/>
+    <w:lsdException w:name="Colorful List Accent 6" w:semiHidden="0" w:uiPriority="72" w:unhideWhenUsed="0"/>
+    <w:lsdException w:name="Colorful Grid Accent 6" w:semiHidden="0" w:uiPriority="73" w:unhideWhenUsed="0"/>
+    <w:lsdException w:name="Subtle Emphasis" w:semiHidden="0" w:uiPriority="19" w:unhideWhenUsed="0" w:qFormat="1"/>
+    <w:lsdException w:name="Intense Emphasis" w:semiHidden="0" w:uiPriority="21" w:unhideWhenUsed="0" w:qFormat="1"/>
+    <w:lsdException w:name="Subtle Reference" w:semiHidden="0" w:uiPriority="31" w:unhideWhenUsed="0" w:qFormat="1"/>
+    <w:lsdException w:name="Intense Reference" w:semiHidden="0" w:uiPriority="32" w:unhideWhenUsed="0" w:qFormat="1"/>
+    <w:lsdException w:name="Book Title" w:semiHidden="0" w:uiPriority="33" w:unhideWhenUsed="0" w:qFormat="1"/>
+    <w:lsdException w:name="Bibliography" w:uiPriority="37"/>
+    <w:lsdException w:name="TOC Heading" w:uiPriority="39" w:qFormat="1"/>
+  </w:latentStyles>
+  <w:style w:type="paragraph" w:default="1" w:styleId="Normal">
+    <w:name w:val="Normal"/>
+    <w:qFormat/>
+  </w:style>
+  <w:style w:type="character" w:default="1" w:styleId="DefaultParagraphFont">
+    <w:name w:val="Default Paragraph Font"/>
+    <w:uiPriority w:val="1"/>
+    <w:semiHidden/>
+    <w:unhideWhenUsed/>
+  </w:style>
+  <w:style w:type="table" w:default="1" w:styleId="TableNormal">
+    <w:name w:val="Normal Table"/>
+    <w:uiPriority w:val="99"/>
+    <w:semiHidden/>
+    <w:unhideWhenUsed/>
+    <w:tblPr>
+      <w:tblInd w:w="0" w:type="dxa"/>
+      <w:tblCellMar>
+        <w:top w:w="0" w:type="dxa"/>
+        <w:left w:w="108" w:type="dxa"/>
+        <w:bottom w:w="0" w:type="dxa"/>
+        <w:right w:w="108" w:type="dxa"/>
+      </w:tblCellMar>
+    </w:tblPr>
+  </w:style>
+  <w:style w:type="numbering" w:default="1" w:styleId="NoList">
+    <w:name w:val="No List"/>
+    <w:uiPriority w:val="99"/>
+    <w:semiHidden/>
+    <w:unhideWhenUsed/>
+  </w:style>
+</w:styles>
+</file>
+
 <file path=word/theme/theme1.xml><?xml version="1.0" encoding="utf-8"?>
 <a:theme xmlns:a="http://schemas.openxmlformats.org/drawingml/2006/main" name="Office Theme">
   <a:themeElements>
@@ -8452,7 +8392,7 @@
   <a:extraClrSchemeLst/>
   <a:extLst>
     <a:ext uri="{05A4C25C-085E-4340-85A3-A5531E510DB2}">
-      <thm15:themeFamily xmlns:thm15="http://schemas.microsoft.com/office/thememl/2012/main" name="Office Theme" id="{62F939B6-93AF-4DB8-9C6B-D6C7DFDC589F}" vid="{4A3C46E8-61CC-4603-A589-7422A47A8E4A}"/>
+      <thm15:themeFamily xmlns:thm15="http://schemas.microsoft.com/office/thememl/2012/main" xmlns="" name="Office Theme" id="{62F939B6-93AF-4DB8-9C6B-D6C7DFDC589F}" vid="{4A3C46E8-61CC-4603-A589-7422A47A8E4A}"/>
     </a:ext>
   </a:extLst>
 </a:theme>
@@ -8463,7 +8403,7 @@
 </file>
 
 <file path=customXml/itemProps1.xml><?xml version="1.0" encoding="utf-8"?>
-<ds:datastoreItem xmlns:ds="http://schemas.openxmlformats.org/officeDocument/2006/customXml" ds:itemID="{2257076E-E96E-4237-9475-6D6275800036}">
+<ds:datastoreItem xmlns:ds="http://schemas.openxmlformats.org/officeDocument/2006/customXml" ds:itemID="{048A6113-D856-4745-888B-80B496E98647}">
   <ds:schemaRefs>
     <ds:schemaRef ds:uri="http://schemas.openxmlformats.org/officeDocument/2006/bibliography"/>
   </ds:schemaRefs>

</xml_diff>